<commit_message>
Added Risks and Contingency
</commit_message>
<xml_diff>
--- a/FYP-Doc/Proposal.docx
+++ b/FYP-Doc/Proposal.docx
@@ -2,14 +2,869 @@
 <file path=word/document.xml><?xml version="1.0" encoding="utf-8"?>
 <w:document xmlns:wpc="http://schemas.microsoft.com/office/word/2010/wordprocessingCanvas" xmlns:cx="http://schemas.microsoft.com/office/drawing/2014/chartex" xmlns:cx1="http://schemas.microsoft.com/office/drawing/2015/9/8/chartex" xmlns:cx2="http://schemas.microsoft.com/office/drawing/2015/10/21/chartex" xmlns:cx3="http://schemas.microsoft.com/office/drawing/2016/5/9/chartex" xmlns:cx4="http://schemas.microsoft.com/office/drawing/2016/5/10/chartex" xmlns:cx5="http://schemas.microsoft.com/office/drawing/2016/5/11/chartex" xmlns:cx6="http://schemas.microsoft.com/office/drawing/2016/5/12/chartex" xmlns:cx7="http://schemas.microsoft.com/office/drawing/2016/5/13/chartex" xmlns:cx8="http://schemas.microsoft.com/office/drawing/2016/5/14/chartex" xmlns:mc="http://schemas.openxmlformats.org/markup-compatibility/2006" xmlns:aink="http://schemas.microsoft.com/office/drawing/2016/ink" xmlns:am3d="http://schemas.microsoft.com/office/drawing/2017/model3d" xmlns:o="urn:schemas-microsoft-com:office:office" xmlns:r="http://schemas.openxmlformats.org/officeDocument/2006/relationships" xmlns:m="http://schemas.openxmlformats.org/officeDocument/2006/math" xmlns:v="urn:schemas-microsoft-com:vml" xmlns:wp14="http://schemas.microsoft.com/office/word/2010/wordprocessingDrawing" xmlns:wp="http://schemas.openxmlformats.org/drawingml/2006/wordprocessingDrawing" xmlns:w10="urn:schemas-microsoft-com:office:word" xmlns:w="http://schemas.openxmlformats.org/wordprocessingml/2006/main" xmlns:w14="http://schemas.microsoft.com/office/word/2010/wordml" xmlns:w15="http://schemas.microsoft.com/office/word/2012/wordml" xmlns:w16cex="http://schemas.microsoft.com/office/word/2018/wordml/cex" xmlns:w16cid="http://schemas.microsoft.com/office/word/2016/wordml/cid" xmlns:w16="http://schemas.microsoft.com/office/word/2018/wordml" xmlns:w16sdtdh="http://schemas.microsoft.com/office/word/2020/wordml/sdtdatahash" xmlns:w16se="http://schemas.microsoft.com/office/word/2015/wordml/symex" xmlns:wpg="http://schemas.microsoft.com/office/word/2010/wordprocessingGroup" xmlns:wpi="http://schemas.microsoft.com/office/word/2010/wordprocessingInk" xmlns:wne="http://schemas.microsoft.com/office/word/2006/wordml" xmlns:wps="http://schemas.microsoft.com/office/word/2010/wordprocessingShape" mc:Ignorable="w14 w15 w16se w16cid w16 w16cex w16sdtdh wp14">
   <w:body>
+    <w:sdt>
+      <w:sdtPr>
+        <w:id w:val="-441222723"/>
+        <w:docPartObj>
+          <w:docPartGallery w:val="Table of Contents"/>
+          <w:docPartUnique/>
+        </w:docPartObj>
+      </w:sdtPr>
+      <w:sdtEndPr>
+        <w:rPr>
+          <w:rFonts w:ascii="Arial" w:eastAsiaTheme="minorHAnsi" w:hAnsi="Arial" w:cstheme="minorBidi"/>
+          <w:b/>
+          <w:bCs/>
+          <w:noProof/>
+          <w:color w:val="auto"/>
+          <w:sz w:val="24"/>
+          <w:szCs w:val="20"/>
+          <w:lang w:bidi="ne-NP"/>
+        </w:rPr>
+      </w:sdtEndPr>
+      <w:sdtContent>
+        <w:p>
+          <w:pPr>
+            <w:pStyle w:val="TOCHeading"/>
+            <w:rPr>
+              <w:b/>
+              <w:bCs/>
+              <w:color w:val="auto"/>
+            </w:rPr>
+          </w:pPr>
+          <w:r>
+            <w:rPr>
+              <w:b/>
+              <w:bCs/>
+              <w:color w:val="auto"/>
+            </w:rPr>
+            <w:t>Table of Contents</w:t>
+          </w:r>
+        </w:p>
+        <w:p>
+          <w:pPr>
+            <w:pStyle w:val="TOC1"/>
+            <w:tabs>
+              <w:tab w:val="left" w:pos="440"/>
+              <w:tab w:val="right" w:leader="dot" w:pos="9350"/>
+            </w:tabs>
+            <w:rPr>
+              <w:rFonts w:asciiTheme="minorHAnsi" w:eastAsiaTheme="minorEastAsia" w:hAnsiTheme="minorHAnsi"/>
+              <w:noProof/>
+              <w:sz w:val="22"/>
+            </w:rPr>
+          </w:pPr>
+          <w:r>
+            <w:fldChar w:fldCharType="begin"/>
+          </w:r>
+          <w:r>
+            <w:instrText xml:space="preserve"> TOC \o "1-3" \h \z \u </w:instrText>
+          </w:r>
+          <w:r>
+            <w:fldChar w:fldCharType="separate"/>
+          </w:r>
+          <w:hyperlink w:anchor="_Toc88334402" w:history="1">
+            <w:r>
+              <w:rPr>
+                <w:rStyle w:val="Hyperlink"/>
+                <w:noProof/>
+              </w:rPr>
+              <w:t>1.</w:t>
+            </w:r>
+            <w:r>
+              <w:rPr>
+                <w:rFonts w:asciiTheme="minorHAnsi" w:eastAsiaTheme="minorEastAsia" w:hAnsiTheme="minorHAnsi"/>
+                <w:noProof/>
+                <w:sz w:val="22"/>
+              </w:rPr>
+              <w:tab/>
+            </w:r>
+            <w:r>
+              <w:rPr>
+                <w:rStyle w:val="Hyperlink"/>
+                <w:noProof/>
+              </w:rPr>
+              <w:t>Introduction</w:t>
+            </w:r>
+            <w:r>
+              <w:rPr>
+                <w:noProof/>
+                <w:webHidden/>
+              </w:rPr>
+              <w:tab/>
+            </w:r>
+            <w:r>
+              <w:rPr>
+                <w:noProof/>
+                <w:webHidden/>
+              </w:rPr>
+              <w:fldChar w:fldCharType="begin"/>
+            </w:r>
+            <w:r>
+              <w:rPr>
+                <w:noProof/>
+                <w:webHidden/>
+              </w:rPr>
+              <w:instrText xml:space="preserve"> PAGEREF _Toc88334402 \h </w:instrText>
+            </w:r>
+            <w:r>
+              <w:rPr>
+                <w:noProof/>
+                <w:webHidden/>
+              </w:rPr>
+            </w:r>
+            <w:r>
+              <w:rPr>
+                <w:noProof/>
+                <w:webHidden/>
+              </w:rPr>
+              <w:fldChar w:fldCharType="separate"/>
+            </w:r>
+            <w:r>
+              <w:rPr>
+                <w:noProof/>
+                <w:webHidden/>
+              </w:rPr>
+              <w:t>1</w:t>
+            </w:r>
+            <w:r>
+              <w:rPr>
+                <w:noProof/>
+                <w:webHidden/>
+              </w:rPr>
+              <w:fldChar w:fldCharType="end"/>
+            </w:r>
+          </w:hyperlink>
+        </w:p>
+        <w:p>
+          <w:pPr>
+            <w:pStyle w:val="TOC1"/>
+            <w:tabs>
+              <w:tab w:val="left" w:pos="440"/>
+              <w:tab w:val="right" w:leader="dot" w:pos="9350"/>
+            </w:tabs>
+            <w:rPr>
+              <w:rFonts w:asciiTheme="minorHAnsi" w:eastAsiaTheme="minorEastAsia" w:hAnsiTheme="minorHAnsi"/>
+              <w:noProof/>
+              <w:sz w:val="22"/>
+            </w:rPr>
+          </w:pPr>
+          <w:hyperlink w:anchor="_Toc88334403" w:history="1">
+            <w:r>
+              <w:rPr>
+                <w:rStyle w:val="Hyperlink"/>
+                <w:noProof/>
+              </w:rPr>
+              <w:t>a.</w:t>
+            </w:r>
+            <w:r>
+              <w:rPr>
+                <w:rFonts w:asciiTheme="minorHAnsi" w:eastAsiaTheme="minorEastAsia" w:hAnsiTheme="minorHAnsi"/>
+                <w:noProof/>
+                <w:sz w:val="22"/>
+              </w:rPr>
+              <w:tab/>
+            </w:r>
+            <w:r>
+              <w:rPr>
+                <w:rStyle w:val="Hyperlink"/>
+                <w:noProof/>
+              </w:rPr>
+              <w:t>Problem Scenario</w:t>
+            </w:r>
+            <w:r>
+              <w:rPr>
+                <w:noProof/>
+                <w:webHidden/>
+              </w:rPr>
+              <w:tab/>
+            </w:r>
+            <w:r>
+              <w:rPr>
+                <w:noProof/>
+                <w:webHidden/>
+              </w:rPr>
+              <w:fldChar w:fldCharType="begin"/>
+            </w:r>
+            <w:r>
+              <w:rPr>
+                <w:noProof/>
+                <w:webHidden/>
+              </w:rPr>
+              <w:instrText xml:space="preserve"> PAGEREF _Toc88334403 \h </w:instrText>
+            </w:r>
+            <w:r>
+              <w:rPr>
+                <w:noProof/>
+                <w:webHidden/>
+              </w:rPr>
+            </w:r>
+            <w:r>
+              <w:rPr>
+                <w:noProof/>
+                <w:webHidden/>
+              </w:rPr>
+              <w:fldChar w:fldCharType="separate"/>
+            </w:r>
+            <w:r>
+              <w:rPr>
+                <w:noProof/>
+                <w:webHidden/>
+              </w:rPr>
+              <w:t>2</w:t>
+            </w:r>
+            <w:r>
+              <w:rPr>
+                <w:noProof/>
+                <w:webHidden/>
+              </w:rPr>
+              <w:fldChar w:fldCharType="end"/>
+            </w:r>
+          </w:hyperlink>
+        </w:p>
+        <w:p>
+          <w:pPr>
+            <w:pStyle w:val="TOC1"/>
+            <w:tabs>
+              <w:tab w:val="left" w:pos="440"/>
+              <w:tab w:val="right" w:leader="dot" w:pos="9350"/>
+            </w:tabs>
+            <w:rPr>
+              <w:rFonts w:asciiTheme="minorHAnsi" w:eastAsiaTheme="minorEastAsia" w:hAnsiTheme="minorHAnsi"/>
+              <w:noProof/>
+              <w:sz w:val="22"/>
+            </w:rPr>
+          </w:pPr>
+          <w:hyperlink w:anchor="_Toc88334404" w:history="1">
+            <w:r>
+              <w:rPr>
+                <w:rStyle w:val="Hyperlink"/>
+                <w:noProof/>
+              </w:rPr>
+              <w:t>b.</w:t>
+            </w:r>
+            <w:r>
+              <w:rPr>
+                <w:rFonts w:asciiTheme="minorHAnsi" w:eastAsiaTheme="minorEastAsia" w:hAnsiTheme="minorHAnsi"/>
+                <w:noProof/>
+                <w:sz w:val="22"/>
+              </w:rPr>
+              <w:tab/>
+            </w:r>
+            <w:r>
+              <w:rPr>
+                <w:rStyle w:val="Hyperlink"/>
+                <w:noProof/>
+              </w:rPr>
+              <w:t>Project as solution:</w:t>
+            </w:r>
+            <w:r>
+              <w:rPr>
+                <w:noProof/>
+                <w:webHidden/>
+              </w:rPr>
+              <w:tab/>
+            </w:r>
+            <w:r>
+              <w:rPr>
+                <w:noProof/>
+                <w:webHidden/>
+              </w:rPr>
+              <w:fldChar w:fldCharType="begin"/>
+            </w:r>
+            <w:r>
+              <w:rPr>
+                <w:noProof/>
+                <w:webHidden/>
+              </w:rPr>
+              <w:instrText xml:space="preserve"> PAGEREF _Toc88334404 \h </w:instrText>
+            </w:r>
+            <w:r>
+              <w:rPr>
+                <w:noProof/>
+                <w:webHidden/>
+              </w:rPr>
+            </w:r>
+            <w:r>
+              <w:rPr>
+                <w:noProof/>
+                <w:webHidden/>
+              </w:rPr>
+              <w:fldChar w:fldCharType="separate"/>
+            </w:r>
+            <w:r>
+              <w:rPr>
+                <w:noProof/>
+                <w:webHidden/>
+              </w:rPr>
+              <w:t>2</w:t>
+            </w:r>
+            <w:r>
+              <w:rPr>
+                <w:noProof/>
+                <w:webHidden/>
+              </w:rPr>
+              <w:fldChar w:fldCharType="end"/>
+            </w:r>
+          </w:hyperlink>
+        </w:p>
+        <w:p>
+          <w:pPr>
+            <w:pStyle w:val="TOC1"/>
+            <w:tabs>
+              <w:tab w:val="left" w:pos="440"/>
+              <w:tab w:val="right" w:leader="dot" w:pos="9350"/>
+            </w:tabs>
+            <w:rPr>
+              <w:rFonts w:asciiTheme="minorHAnsi" w:eastAsiaTheme="minorEastAsia" w:hAnsiTheme="minorHAnsi"/>
+              <w:noProof/>
+              <w:sz w:val="22"/>
+            </w:rPr>
+          </w:pPr>
+          <w:hyperlink w:anchor="_Toc88334405" w:history="1">
+            <w:r>
+              <w:rPr>
+                <w:rStyle w:val="Hyperlink"/>
+                <w:noProof/>
+              </w:rPr>
+              <w:t>2.</w:t>
+            </w:r>
+            <w:r>
+              <w:rPr>
+                <w:rFonts w:asciiTheme="minorHAnsi" w:eastAsiaTheme="minorEastAsia" w:hAnsiTheme="minorHAnsi"/>
+                <w:noProof/>
+                <w:sz w:val="22"/>
+              </w:rPr>
+              <w:tab/>
+            </w:r>
+            <w:r>
+              <w:rPr>
+                <w:rStyle w:val="Hyperlink"/>
+                <w:noProof/>
+              </w:rPr>
+              <w:t>Aims and Objectives</w:t>
+            </w:r>
+            <w:r>
+              <w:rPr>
+                <w:noProof/>
+                <w:webHidden/>
+              </w:rPr>
+              <w:tab/>
+            </w:r>
+            <w:r>
+              <w:rPr>
+                <w:noProof/>
+                <w:webHidden/>
+              </w:rPr>
+              <w:fldChar w:fldCharType="begin"/>
+            </w:r>
+            <w:r>
+              <w:rPr>
+                <w:noProof/>
+                <w:webHidden/>
+              </w:rPr>
+              <w:instrText xml:space="preserve"> PAGEREF _Toc88334405 \h </w:instrText>
+            </w:r>
+            <w:r>
+              <w:rPr>
+                <w:noProof/>
+                <w:webHidden/>
+              </w:rPr>
+            </w:r>
+            <w:r>
+              <w:rPr>
+                <w:noProof/>
+                <w:webHidden/>
+              </w:rPr>
+              <w:fldChar w:fldCharType="separate"/>
+            </w:r>
+            <w:r>
+              <w:rPr>
+                <w:noProof/>
+                <w:webHidden/>
+              </w:rPr>
+              <w:t>3</w:t>
+            </w:r>
+            <w:r>
+              <w:rPr>
+                <w:noProof/>
+                <w:webHidden/>
+              </w:rPr>
+              <w:fldChar w:fldCharType="end"/>
+            </w:r>
+          </w:hyperlink>
+        </w:p>
+        <w:p>
+          <w:pPr>
+            <w:pStyle w:val="TOC1"/>
+            <w:tabs>
+              <w:tab w:val="left" w:pos="440"/>
+              <w:tab w:val="right" w:leader="dot" w:pos="9350"/>
+            </w:tabs>
+            <w:rPr>
+              <w:rFonts w:asciiTheme="minorHAnsi" w:eastAsiaTheme="minorEastAsia" w:hAnsiTheme="minorHAnsi"/>
+              <w:noProof/>
+              <w:sz w:val="22"/>
+            </w:rPr>
+          </w:pPr>
+          <w:hyperlink w:anchor="_Toc88334406" w:history="1">
+            <w:r>
+              <w:rPr>
+                <w:rStyle w:val="Hyperlink"/>
+                <w:noProof/>
+              </w:rPr>
+              <w:t>3.</w:t>
+            </w:r>
+            <w:r>
+              <w:rPr>
+                <w:rFonts w:asciiTheme="minorHAnsi" w:eastAsiaTheme="minorEastAsia" w:hAnsiTheme="minorHAnsi"/>
+                <w:noProof/>
+                <w:sz w:val="22"/>
+              </w:rPr>
+              <w:tab/>
+            </w:r>
+            <w:r>
+              <w:rPr>
+                <w:rStyle w:val="Hyperlink"/>
+                <w:noProof/>
+              </w:rPr>
+              <w:t>Expected Outcomes and Deliverables</w:t>
+            </w:r>
+            <w:r>
+              <w:rPr>
+                <w:noProof/>
+                <w:webHidden/>
+              </w:rPr>
+              <w:tab/>
+            </w:r>
+            <w:r>
+              <w:rPr>
+                <w:noProof/>
+                <w:webHidden/>
+              </w:rPr>
+              <w:fldChar w:fldCharType="begin"/>
+            </w:r>
+            <w:r>
+              <w:rPr>
+                <w:noProof/>
+                <w:webHidden/>
+              </w:rPr>
+              <w:instrText xml:space="preserve"> PAGEREF _Toc88334406 \h </w:instrText>
+            </w:r>
+            <w:r>
+              <w:rPr>
+                <w:noProof/>
+                <w:webHidden/>
+              </w:rPr>
+            </w:r>
+            <w:r>
+              <w:rPr>
+                <w:noProof/>
+                <w:webHidden/>
+              </w:rPr>
+              <w:fldChar w:fldCharType="separate"/>
+            </w:r>
+            <w:r>
+              <w:rPr>
+                <w:noProof/>
+                <w:webHidden/>
+              </w:rPr>
+              <w:t>3</w:t>
+            </w:r>
+            <w:r>
+              <w:rPr>
+                <w:noProof/>
+                <w:webHidden/>
+              </w:rPr>
+              <w:fldChar w:fldCharType="end"/>
+            </w:r>
+          </w:hyperlink>
+        </w:p>
+        <w:p>
+          <w:pPr>
+            <w:pStyle w:val="TOC1"/>
+            <w:tabs>
+              <w:tab w:val="left" w:pos="440"/>
+              <w:tab w:val="right" w:leader="dot" w:pos="9350"/>
+            </w:tabs>
+            <w:rPr>
+              <w:rFonts w:asciiTheme="minorHAnsi" w:eastAsiaTheme="minorEastAsia" w:hAnsiTheme="minorHAnsi"/>
+              <w:noProof/>
+              <w:sz w:val="22"/>
+            </w:rPr>
+          </w:pPr>
+          <w:hyperlink w:anchor="_Toc88334407" w:history="1">
+            <w:r>
+              <w:rPr>
+                <w:rStyle w:val="Hyperlink"/>
+                <w:noProof/>
+              </w:rPr>
+              <w:t>4.</w:t>
+            </w:r>
+            <w:r>
+              <w:rPr>
+                <w:rFonts w:asciiTheme="minorHAnsi" w:eastAsiaTheme="minorEastAsia" w:hAnsiTheme="minorHAnsi"/>
+                <w:noProof/>
+                <w:sz w:val="22"/>
+              </w:rPr>
+              <w:tab/>
+            </w:r>
+            <w:r>
+              <w:rPr>
+                <w:rStyle w:val="Hyperlink"/>
+                <w:noProof/>
+              </w:rPr>
+              <w:t>Risks and Contingency Plan</w:t>
+            </w:r>
+            <w:r>
+              <w:rPr>
+                <w:noProof/>
+                <w:webHidden/>
+              </w:rPr>
+              <w:tab/>
+            </w:r>
+            <w:r>
+              <w:rPr>
+                <w:noProof/>
+                <w:webHidden/>
+              </w:rPr>
+              <w:fldChar w:fldCharType="begin"/>
+            </w:r>
+            <w:r>
+              <w:rPr>
+                <w:noProof/>
+                <w:webHidden/>
+              </w:rPr>
+              <w:instrText xml:space="preserve"> PAGEREF _Toc88334407 \h </w:instrText>
+            </w:r>
+            <w:r>
+              <w:rPr>
+                <w:noProof/>
+                <w:webHidden/>
+              </w:rPr>
+            </w:r>
+            <w:r>
+              <w:rPr>
+                <w:noProof/>
+                <w:webHidden/>
+              </w:rPr>
+              <w:fldChar w:fldCharType="separate"/>
+            </w:r>
+            <w:r>
+              <w:rPr>
+                <w:noProof/>
+                <w:webHidden/>
+              </w:rPr>
+              <w:t>4</w:t>
+            </w:r>
+            <w:r>
+              <w:rPr>
+                <w:noProof/>
+                <w:webHidden/>
+              </w:rPr>
+              <w:fldChar w:fldCharType="end"/>
+            </w:r>
+          </w:hyperlink>
+        </w:p>
+        <w:p>
+          <w:pPr>
+            <w:pStyle w:val="TOC1"/>
+            <w:tabs>
+              <w:tab w:val="left" w:pos="440"/>
+              <w:tab w:val="right" w:leader="dot" w:pos="9350"/>
+            </w:tabs>
+            <w:rPr>
+              <w:rFonts w:asciiTheme="minorHAnsi" w:eastAsiaTheme="minorEastAsia" w:hAnsiTheme="minorHAnsi"/>
+              <w:noProof/>
+              <w:sz w:val="22"/>
+            </w:rPr>
+          </w:pPr>
+          <w:hyperlink w:anchor="_Toc88334408" w:history="1">
+            <w:r>
+              <w:rPr>
+                <w:rStyle w:val="Hyperlink"/>
+                <w:noProof/>
+              </w:rPr>
+              <w:t>5.</w:t>
+            </w:r>
+            <w:r>
+              <w:rPr>
+                <w:rFonts w:asciiTheme="minorHAnsi" w:eastAsiaTheme="minorEastAsia" w:hAnsiTheme="minorHAnsi"/>
+                <w:noProof/>
+                <w:sz w:val="22"/>
+              </w:rPr>
+              <w:tab/>
+            </w:r>
+            <w:r>
+              <w:rPr>
+                <w:rStyle w:val="Hyperlink"/>
+                <w:noProof/>
+              </w:rPr>
+              <w:t>Methodology</w:t>
+            </w:r>
+            <w:r>
+              <w:rPr>
+                <w:noProof/>
+                <w:webHidden/>
+              </w:rPr>
+              <w:tab/>
+            </w:r>
+            <w:r>
+              <w:rPr>
+                <w:noProof/>
+                <w:webHidden/>
+              </w:rPr>
+              <w:fldChar w:fldCharType="begin"/>
+            </w:r>
+            <w:r>
+              <w:rPr>
+                <w:noProof/>
+                <w:webHidden/>
+              </w:rPr>
+              <w:instrText xml:space="preserve"> PAGEREF _Toc88334408 \h </w:instrText>
+            </w:r>
+            <w:r>
+              <w:rPr>
+                <w:noProof/>
+                <w:webHidden/>
+              </w:rPr>
+            </w:r>
+            <w:r>
+              <w:rPr>
+                <w:noProof/>
+                <w:webHidden/>
+              </w:rPr>
+              <w:fldChar w:fldCharType="separate"/>
+            </w:r>
+            <w:r>
+              <w:rPr>
+                <w:noProof/>
+                <w:webHidden/>
+              </w:rPr>
+              <w:t>6</w:t>
+            </w:r>
+            <w:r>
+              <w:rPr>
+                <w:noProof/>
+                <w:webHidden/>
+              </w:rPr>
+              <w:fldChar w:fldCharType="end"/>
+            </w:r>
+          </w:hyperlink>
+        </w:p>
+        <w:p>
+          <w:pPr>
+            <w:pStyle w:val="TOC1"/>
+            <w:tabs>
+              <w:tab w:val="left" w:pos="440"/>
+              <w:tab w:val="right" w:leader="dot" w:pos="9350"/>
+            </w:tabs>
+            <w:rPr>
+              <w:rFonts w:asciiTheme="minorHAnsi" w:eastAsiaTheme="minorEastAsia" w:hAnsiTheme="minorHAnsi"/>
+              <w:noProof/>
+              <w:sz w:val="22"/>
+            </w:rPr>
+          </w:pPr>
+          <w:hyperlink w:anchor="_Toc88334409" w:history="1">
+            <w:r>
+              <w:rPr>
+                <w:rStyle w:val="Hyperlink"/>
+                <w:noProof/>
+              </w:rPr>
+              <w:t>6.</w:t>
+            </w:r>
+            <w:r>
+              <w:rPr>
+                <w:rFonts w:asciiTheme="minorHAnsi" w:eastAsiaTheme="minorEastAsia" w:hAnsiTheme="minorHAnsi"/>
+                <w:noProof/>
+                <w:sz w:val="22"/>
+              </w:rPr>
+              <w:tab/>
+            </w:r>
+            <w:r>
+              <w:rPr>
+                <w:rStyle w:val="Hyperlink"/>
+                <w:noProof/>
+              </w:rPr>
+              <w:t>Resource and Requirement</w:t>
+            </w:r>
+            <w:r>
+              <w:rPr>
+                <w:noProof/>
+                <w:webHidden/>
+              </w:rPr>
+              <w:tab/>
+            </w:r>
+            <w:r>
+              <w:rPr>
+                <w:noProof/>
+                <w:webHidden/>
+              </w:rPr>
+              <w:fldChar w:fldCharType="begin"/>
+            </w:r>
+            <w:r>
+              <w:rPr>
+                <w:noProof/>
+                <w:webHidden/>
+              </w:rPr>
+              <w:instrText xml:space="preserve"> PAGEREF _Toc88334409 \h </w:instrText>
+            </w:r>
+            <w:r>
+              <w:rPr>
+                <w:noProof/>
+                <w:webHidden/>
+              </w:rPr>
+            </w:r>
+            <w:r>
+              <w:rPr>
+                <w:noProof/>
+                <w:webHidden/>
+              </w:rPr>
+              <w:fldChar w:fldCharType="separate"/>
+            </w:r>
+            <w:r>
+              <w:rPr>
+                <w:noProof/>
+                <w:webHidden/>
+              </w:rPr>
+              <w:t>7</w:t>
+            </w:r>
+            <w:r>
+              <w:rPr>
+                <w:noProof/>
+                <w:webHidden/>
+              </w:rPr>
+              <w:fldChar w:fldCharType="end"/>
+            </w:r>
+          </w:hyperlink>
+        </w:p>
+        <w:p>
+          <w:pPr>
+            <w:pStyle w:val="TOC1"/>
+            <w:tabs>
+              <w:tab w:val="left" w:pos="440"/>
+              <w:tab w:val="right" w:leader="dot" w:pos="9350"/>
+            </w:tabs>
+            <w:rPr>
+              <w:rFonts w:asciiTheme="minorHAnsi" w:eastAsiaTheme="minorEastAsia" w:hAnsiTheme="minorHAnsi"/>
+              <w:noProof/>
+              <w:sz w:val="22"/>
+            </w:rPr>
+          </w:pPr>
+          <w:hyperlink w:anchor="_Toc88334410" w:history="1">
+            <w:r>
+              <w:rPr>
+                <w:rStyle w:val="Hyperlink"/>
+                <w:noProof/>
+              </w:rPr>
+              <w:t>7.</w:t>
+            </w:r>
+            <w:r>
+              <w:rPr>
+                <w:rFonts w:asciiTheme="minorHAnsi" w:eastAsiaTheme="minorEastAsia" w:hAnsiTheme="minorHAnsi"/>
+                <w:noProof/>
+                <w:sz w:val="22"/>
+              </w:rPr>
+              <w:tab/>
+            </w:r>
+            <w:r>
+              <w:rPr>
+                <w:rStyle w:val="Hyperlink"/>
+                <w:noProof/>
+              </w:rPr>
+              <w:t>WBS</w:t>
+            </w:r>
+            <w:r>
+              <w:rPr>
+                <w:noProof/>
+                <w:webHidden/>
+              </w:rPr>
+              <w:tab/>
+            </w:r>
+            <w:r>
+              <w:rPr>
+                <w:noProof/>
+                <w:webHidden/>
+              </w:rPr>
+              <w:fldChar w:fldCharType="begin"/>
+            </w:r>
+            <w:r>
+              <w:rPr>
+                <w:noProof/>
+                <w:webHidden/>
+              </w:rPr>
+              <w:instrText xml:space="preserve"> PAGEREF _Toc88334410 \h </w:instrText>
+            </w:r>
+            <w:r>
+              <w:rPr>
+                <w:noProof/>
+                <w:webHidden/>
+              </w:rPr>
+            </w:r>
+            <w:r>
+              <w:rPr>
+                <w:noProof/>
+                <w:webHidden/>
+              </w:rPr>
+              <w:fldChar w:fldCharType="separate"/>
+            </w:r>
+            <w:r>
+              <w:rPr>
+                <w:noProof/>
+                <w:webHidden/>
+              </w:rPr>
+              <w:t>8</w:t>
+            </w:r>
+            <w:r>
+              <w:rPr>
+                <w:noProof/>
+                <w:webHidden/>
+              </w:rPr>
+              <w:fldChar w:fldCharType="end"/>
+            </w:r>
+          </w:hyperlink>
+        </w:p>
+        <w:p>
+          <w:r>
+            <w:rPr>
+              <w:b/>
+              <w:bCs/>
+              <w:noProof/>
+            </w:rPr>
+            <w:fldChar w:fldCharType="end"/>
+          </w:r>
+        </w:p>
+      </w:sdtContent>
+    </w:sdt>
+    <w:p>
+      <w:r>
+        <w:br w:type="page"/>
+      </w:r>
+    </w:p>
     <w:p>
       <w:pPr>
         <w:pStyle w:val="Heading1"/>
         <w:jc w:val="both"/>
-      </w:pPr>
-      <w:r>
+        <w:sectPr>
+          <w:headerReference w:type="default" r:id="rId8"/>
+          <w:pgSz w:w="12240" w:h="15840"/>
+          <w:pgMar w:top="1440" w:right="1440" w:bottom="1440" w:left="1440" w:header="720" w:footer="720" w:gutter="0"/>
+          <w:cols w:space="720"/>
+          <w:docGrid w:linePitch="360"/>
+        </w:sectPr>
+      </w:pPr>
+    </w:p>
+    <w:p>
+      <w:pPr>
+        <w:pStyle w:val="Heading1"/>
+        <w:jc w:val="both"/>
+      </w:pPr>
+      <w:bookmarkStart w:id="0" w:name="_Toc88334402"/>
+      <w:r>
+        <w:lastRenderedPageBreak/>
         <w:t>Introduction</w:t>
       </w:r>
+      <w:bookmarkEnd w:id="0"/>
     </w:p>
     <w:p>
       <w:pPr>
@@ -120,10 +975,12 @@
         </w:numPr>
         <w:jc w:val="both"/>
       </w:pPr>
+      <w:bookmarkStart w:id="1" w:name="_Toc88334403"/>
       <w:r>
         <w:lastRenderedPageBreak/>
         <w:t>Problem Scenario</w:t>
       </w:r>
+      <w:bookmarkEnd w:id="1"/>
     </w:p>
     <w:p>
       <w:pPr>
@@ -273,9 +1130,11 @@
         </w:numPr>
         <w:jc w:val="both"/>
       </w:pPr>
+      <w:bookmarkStart w:id="2" w:name="_Toc88334404"/>
       <w:r>
         <w:t>Project as solution:</w:t>
       </w:r>
+      <w:bookmarkEnd w:id="2"/>
     </w:p>
     <w:p>
       <w:pPr>
@@ -378,10 +1237,12 @@
         <w:pStyle w:val="Heading1"/>
         <w:jc w:val="both"/>
       </w:pPr>
+      <w:bookmarkStart w:id="3" w:name="_Toc88334405"/>
       <w:r>
         <w:lastRenderedPageBreak/>
         <w:t>Aims and Objectives</w:t>
       </w:r>
+      <w:bookmarkEnd w:id="3"/>
     </w:p>
     <w:p>
       <w:pPr>
@@ -516,9 +1377,11 @@
         <w:pStyle w:val="Heading1"/>
         <w:jc w:val="both"/>
       </w:pPr>
+      <w:bookmarkStart w:id="4" w:name="_Toc88334406"/>
       <w:r>
         <w:t>Expected Outcomes and Deliverables</w:t>
       </w:r>
+      <w:bookmarkEnd w:id="4"/>
     </w:p>
     <w:p>
       <w:pPr>
@@ -641,266 +1504,979 @@
       </w:r>
     </w:p>
     <w:p>
-      <w:pPr>
-        <w:pStyle w:val="ListParagraph"/>
-        <w:jc w:val="both"/>
-      </w:pPr>
+      <w:r>
+        <w:br w:type="page"/>
+      </w:r>
     </w:p>
     <w:p>
       <w:pPr>
         <w:pStyle w:val="Heading1"/>
       </w:pPr>
-      <w:r>
+      <w:bookmarkStart w:id="5" w:name="_Toc88334407"/>
+      <w:r>
+        <w:lastRenderedPageBreak/>
         <w:t xml:space="preserve">Risks </w:t>
       </w:r>
       <w:r>
+        <w:t>and Contingency Plan</w:t>
+      </w:r>
+      <w:bookmarkEnd w:id="5"/>
+    </w:p>
+    <w:p/>
+    <w:p>
+      <w:r>
+        <w:t>Some risks of the p</w:t>
+      </w:r>
+      <w:r>
+        <w:t>roject</w:t>
+      </w:r>
+      <w:r>
+        <w:t xml:space="preserve"> are:</w:t>
+      </w:r>
+    </w:p>
+    <w:tbl>
+      <w:tblPr>
+        <w:tblStyle w:val="TableGrid"/>
+        <w:tblW w:w="0" w:type="auto"/>
+        <w:jc w:val="center"/>
+        <w:tblLook w:val="04A0" w:firstRow="1" w:lastRow="0" w:firstColumn="1" w:lastColumn="0" w:noHBand="0" w:noVBand="1"/>
+      </w:tblPr>
+      <w:tblGrid>
+        <w:gridCol w:w="683"/>
+        <w:gridCol w:w="3287"/>
+        <w:gridCol w:w="937"/>
+        <w:gridCol w:w="1337"/>
+        <w:gridCol w:w="3106"/>
+      </w:tblGrid>
+      <w:tr>
+        <w:trPr>
+          <w:jc w:val="center"/>
+        </w:trPr>
+        <w:tc>
+          <w:tcPr>
+            <w:tcW w:w="683" w:type="dxa"/>
+            <w:shd w:val="clear" w:color="auto" w:fill="BFBFBF" w:themeFill="background1" w:themeFillShade="BF"/>
+          </w:tcPr>
+          <w:p>
+            <w:pPr>
+              <w:spacing w:line="276" w:lineRule="auto"/>
+              <w:jc w:val="center"/>
+            </w:pPr>
+            <w:r>
+              <w:t>S.N.</w:t>
+            </w:r>
+          </w:p>
+        </w:tc>
+        <w:tc>
+          <w:tcPr>
+            <w:tcW w:w="3340" w:type="dxa"/>
+            <w:shd w:val="clear" w:color="auto" w:fill="BFBFBF" w:themeFill="background1" w:themeFillShade="BF"/>
+          </w:tcPr>
+          <w:p>
+            <w:pPr>
+              <w:spacing w:line="276" w:lineRule="auto"/>
+              <w:jc w:val="center"/>
+            </w:pPr>
+            <w:r>
+              <w:t>Risks</w:t>
+            </w:r>
+          </w:p>
+        </w:tc>
+        <w:tc>
+          <w:tcPr>
+            <w:tcW w:w="937" w:type="dxa"/>
+            <w:shd w:val="clear" w:color="auto" w:fill="BFBFBF" w:themeFill="background1" w:themeFillShade="BF"/>
+          </w:tcPr>
+          <w:p>
+            <w:pPr>
+              <w:spacing w:line="276" w:lineRule="auto"/>
+              <w:jc w:val="center"/>
+            </w:pPr>
+            <w:r>
+              <w:t>Impact</w:t>
+            </w:r>
+          </w:p>
+        </w:tc>
+        <w:tc>
+          <w:tcPr>
+            <w:tcW w:w="1245" w:type="dxa"/>
+            <w:shd w:val="clear" w:color="auto" w:fill="BFBFBF" w:themeFill="background1" w:themeFillShade="BF"/>
+          </w:tcPr>
+          <w:p>
+            <w:pPr>
+              <w:spacing w:line="276" w:lineRule="auto"/>
+              <w:jc w:val="center"/>
+            </w:pPr>
+            <w:r>
+              <w:t>Probability</w:t>
+            </w:r>
+          </w:p>
+        </w:tc>
+        <w:tc>
+          <w:tcPr>
+            <w:tcW w:w="3145" w:type="dxa"/>
+            <w:shd w:val="clear" w:color="auto" w:fill="BFBFBF" w:themeFill="background1" w:themeFillShade="BF"/>
+          </w:tcPr>
+          <w:p>
+            <w:pPr>
+              <w:spacing w:line="276" w:lineRule="auto"/>
+              <w:jc w:val="center"/>
+            </w:pPr>
+            <w:r>
+              <w:t>Contingency Plan</w:t>
+            </w:r>
+          </w:p>
+        </w:tc>
+      </w:tr>
+      <w:tr>
+        <w:trPr>
+          <w:jc w:val="center"/>
+        </w:trPr>
+        <w:tc>
+          <w:tcPr>
+            <w:tcW w:w="683" w:type="dxa"/>
+          </w:tcPr>
+          <w:p>
+            <w:pPr>
+              <w:spacing w:line="276" w:lineRule="auto"/>
+              <w:jc w:val="center"/>
+            </w:pPr>
+            <w:r>
+              <w:t>1</w:t>
+            </w:r>
+          </w:p>
+        </w:tc>
+        <w:tc>
+          <w:tcPr>
+            <w:tcW w:w="3340" w:type="dxa"/>
+          </w:tcPr>
+          <w:p>
+            <w:pPr>
+              <w:spacing w:line="276" w:lineRule="auto"/>
+              <w:jc w:val="center"/>
+            </w:pPr>
+            <w:r>
+              <w:t>System</w:t>
+            </w:r>
+            <w:r>
+              <w:t xml:space="preserve"> Failure</w:t>
+            </w:r>
+          </w:p>
+        </w:tc>
+        <w:tc>
+          <w:tcPr>
+            <w:tcW w:w="937" w:type="dxa"/>
+          </w:tcPr>
+          <w:p>
+            <w:pPr>
+              <w:spacing w:line="276" w:lineRule="auto"/>
+              <w:jc w:val="center"/>
+            </w:pPr>
+            <w:r>
+              <w:t>1</w:t>
+            </w:r>
+          </w:p>
+        </w:tc>
+        <w:tc>
+          <w:tcPr>
+            <w:tcW w:w="1245" w:type="dxa"/>
+          </w:tcPr>
+          <w:p>
+            <w:pPr>
+              <w:spacing w:line="276" w:lineRule="auto"/>
+              <w:jc w:val="center"/>
+            </w:pPr>
+            <w:r>
+              <w:t>4</w:t>
+            </w:r>
+          </w:p>
+        </w:tc>
+        <w:tc>
+          <w:tcPr>
+            <w:tcW w:w="3145" w:type="dxa"/>
+          </w:tcPr>
+          <w:p>
+            <w:pPr>
+              <w:spacing w:line="276" w:lineRule="auto"/>
+              <w:jc w:val="center"/>
+            </w:pPr>
+            <w:r>
+              <w:t>Have a reliable backup of the project so that no progress-loss occurs.</w:t>
+            </w:r>
+          </w:p>
+        </w:tc>
+      </w:tr>
+      <w:tr>
+        <w:trPr>
+          <w:jc w:val="center"/>
+        </w:trPr>
+        <w:tc>
+          <w:tcPr>
+            <w:tcW w:w="683" w:type="dxa"/>
+            <w:shd w:val="clear" w:color="auto" w:fill="D9D9D9" w:themeFill="background1" w:themeFillShade="D9"/>
+          </w:tcPr>
+          <w:p>
+            <w:pPr>
+              <w:spacing w:line="276" w:lineRule="auto"/>
+              <w:jc w:val="center"/>
+            </w:pPr>
+            <w:r>
+              <w:t>2</w:t>
+            </w:r>
+          </w:p>
+        </w:tc>
+        <w:tc>
+          <w:tcPr>
+            <w:tcW w:w="3340" w:type="dxa"/>
+            <w:shd w:val="clear" w:color="auto" w:fill="D9D9D9" w:themeFill="background1" w:themeFillShade="D9"/>
+          </w:tcPr>
+          <w:p>
+            <w:pPr>
+              <w:spacing w:line="276" w:lineRule="auto"/>
+              <w:jc w:val="center"/>
+            </w:pPr>
+            <w:r>
+              <w:t>Client requirement variance</w:t>
+            </w:r>
+          </w:p>
+        </w:tc>
+        <w:tc>
+          <w:tcPr>
+            <w:tcW w:w="937" w:type="dxa"/>
+            <w:shd w:val="clear" w:color="auto" w:fill="D9D9D9" w:themeFill="background1" w:themeFillShade="D9"/>
+          </w:tcPr>
+          <w:p>
+            <w:pPr>
+              <w:spacing w:line="276" w:lineRule="auto"/>
+              <w:jc w:val="center"/>
+            </w:pPr>
+            <w:r>
+              <w:t xml:space="preserve">3 </w:t>
+            </w:r>
+          </w:p>
+        </w:tc>
+        <w:tc>
+          <w:tcPr>
+            <w:tcW w:w="1245" w:type="dxa"/>
+            <w:shd w:val="clear" w:color="auto" w:fill="D9D9D9" w:themeFill="background1" w:themeFillShade="D9"/>
+          </w:tcPr>
+          <w:p>
+            <w:pPr>
+              <w:spacing w:line="276" w:lineRule="auto"/>
+              <w:jc w:val="center"/>
+            </w:pPr>
+            <w:r>
+              <w:t>2</w:t>
+            </w:r>
+          </w:p>
+        </w:tc>
+        <w:tc>
+          <w:tcPr>
+            <w:tcW w:w="3145" w:type="dxa"/>
+            <w:shd w:val="clear" w:color="auto" w:fill="D9D9D9" w:themeFill="background1" w:themeFillShade="D9"/>
+          </w:tcPr>
+          <w:p>
+            <w:pPr>
+              <w:spacing w:line="276" w:lineRule="auto"/>
+              <w:jc w:val="center"/>
+            </w:pPr>
+            <w:r>
+              <w:t>Define the scope and reach an agreement with the client before project initiation.</w:t>
+            </w:r>
+          </w:p>
+        </w:tc>
+      </w:tr>
+      <w:tr>
+        <w:trPr>
+          <w:jc w:val="center"/>
+        </w:trPr>
+        <w:tc>
+          <w:tcPr>
+            <w:tcW w:w="683" w:type="dxa"/>
+          </w:tcPr>
+          <w:p>
+            <w:pPr>
+              <w:spacing w:line="276" w:lineRule="auto"/>
+              <w:jc w:val="center"/>
+            </w:pPr>
+            <w:r>
+              <w:t>3</w:t>
+            </w:r>
+          </w:p>
+        </w:tc>
+        <w:tc>
+          <w:tcPr>
+            <w:tcW w:w="3340" w:type="dxa"/>
+          </w:tcPr>
+          <w:p>
+            <w:pPr>
+              <w:spacing w:line="276" w:lineRule="auto"/>
+              <w:jc w:val="center"/>
+            </w:pPr>
+            <w:r>
+              <w:t>Difficulty in gaining client approval after project completion</w:t>
+            </w:r>
+          </w:p>
+        </w:tc>
+        <w:tc>
+          <w:tcPr>
+            <w:tcW w:w="937" w:type="dxa"/>
+          </w:tcPr>
+          <w:p>
+            <w:pPr>
+              <w:spacing w:line="276" w:lineRule="auto"/>
+              <w:jc w:val="center"/>
+            </w:pPr>
+            <w:r>
+              <w:t>1</w:t>
+            </w:r>
+          </w:p>
+        </w:tc>
+        <w:tc>
+          <w:tcPr>
+            <w:tcW w:w="1245" w:type="dxa"/>
+          </w:tcPr>
+          <w:p>
+            <w:pPr>
+              <w:spacing w:line="276" w:lineRule="auto"/>
+              <w:jc w:val="center"/>
+            </w:pPr>
+            <w:r>
+              <w:t>3</w:t>
+            </w:r>
+          </w:p>
+        </w:tc>
+        <w:tc>
+          <w:tcPr>
+            <w:tcW w:w="3145" w:type="dxa"/>
+          </w:tcPr>
+          <w:p>
+            <w:pPr>
+              <w:spacing w:line="276" w:lineRule="auto"/>
+              <w:jc w:val="center"/>
+            </w:pPr>
+            <w:r>
+              <w:t>Agree on proper Terms and Conditions with the client before project initiation.</w:t>
+            </w:r>
+          </w:p>
+        </w:tc>
+      </w:tr>
+      <w:tr>
+        <w:trPr>
+          <w:jc w:val="center"/>
+        </w:trPr>
+        <w:tc>
+          <w:tcPr>
+            <w:tcW w:w="683" w:type="dxa"/>
+            <w:shd w:val="clear" w:color="auto" w:fill="D9D9D9" w:themeFill="background1" w:themeFillShade="D9"/>
+          </w:tcPr>
+          <w:p>
+            <w:pPr>
+              <w:spacing w:line="276" w:lineRule="auto"/>
+              <w:jc w:val="center"/>
+            </w:pPr>
+            <w:r>
+              <w:t>4</w:t>
+            </w:r>
+          </w:p>
+        </w:tc>
+        <w:tc>
+          <w:tcPr>
+            <w:tcW w:w="3340" w:type="dxa"/>
+            <w:shd w:val="clear" w:color="auto" w:fill="D9D9D9" w:themeFill="background1" w:themeFillShade="D9"/>
+          </w:tcPr>
+          <w:p>
+            <w:pPr>
+              <w:spacing w:line="276" w:lineRule="auto"/>
+              <w:jc w:val="center"/>
+            </w:pPr>
+            <w:r>
+              <w:t>Natural Disaster</w:t>
+            </w:r>
+            <w:r>
+              <w:t>.</w:t>
+            </w:r>
+          </w:p>
+        </w:tc>
+        <w:tc>
+          <w:tcPr>
+            <w:tcW w:w="937" w:type="dxa"/>
+            <w:shd w:val="clear" w:color="auto" w:fill="D9D9D9" w:themeFill="background1" w:themeFillShade="D9"/>
+          </w:tcPr>
+          <w:p>
+            <w:pPr>
+              <w:spacing w:line="276" w:lineRule="auto"/>
+              <w:jc w:val="center"/>
+            </w:pPr>
+            <w:r>
+              <w:t>2</w:t>
+            </w:r>
+          </w:p>
+        </w:tc>
+        <w:tc>
+          <w:tcPr>
+            <w:tcW w:w="1245" w:type="dxa"/>
+            <w:shd w:val="clear" w:color="auto" w:fill="D9D9D9" w:themeFill="background1" w:themeFillShade="D9"/>
+          </w:tcPr>
+          <w:p>
+            <w:pPr>
+              <w:spacing w:line="276" w:lineRule="auto"/>
+              <w:jc w:val="center"/>
+            </w:pPr>
+            <w:r>
+              <w:t>5</w:t>
+            </w:r>
+          </w:p>
+        </w:tc>
+        <w:tc>
+          <w:tcPr>
+            <w:tcW w:w="3145" w:type="dxa"/>
+            <w:shd w:val="clear" w:color="auto" w:fill="D9D9D9" w:themeFill="background1" w:themeFillShade="D9"/>
+          </w:tcPr>
+          <w:p>
+            <w:pPr>
+              <w:spacing w:line="276" w:lineRule="auto"/>
+              <w:jc w:val="center"/>
+            </w:pPr>
+            <w:r>
+              <w:t>Have a reliable cloud backup of the project.</w:t>
+            </w:r>
+          </w:p>
+        </w:tc>
+      </w:tr>
+      <w:tr>
+        <w:trPr>
+          <w:jc w:val="center"/>
+        </w:trPr>
+        <w:tc>
+          <w:tcPr>
+            <w:tcW w:w="683" w:type="dxa"/>
+          </w:tcPr>
+          <w:p>
+            <w:pPr>
+              <w:spacing w:line="276" w:lineRule="auto"/>
+              <w:jc w:val="center"/>
+            </w:pPr>
+            <w:r>
+              <w:t>5</w:t>
+            </w:r>
+          </w:p>
+        </w:tc>
+        <w:tc>
+          <w:tcPr>
+            <w:tcW w:w="3340" w:type="dxa"/>
+          </w:tcPr>
+          <w:p>
+            <w:pPr>
+              <w:spacing w:line="276" w:lineRule="auto"/>
+              <w:jc w:val="center"/>
+            </w:pPr>
+            <w:r>
+              <w:t>Technological Complication</w:t>
+            </w:r>
+          </w:p>
+        </w:tc>
+        <w:tc>
+          <w:tcPr>
+            <w:tcW w:w="937" w:type="dxa"/>
+          </w:tcPr>
+          <w:p>
+            <w:pPr>
+              <w:spacing w:line="276" w:lineRule="auto"/>
+              <w:jc w:val="center"/>
+            </w:pPr>
+            <w:r>
+              <w:t>3</w:t>
+            </w:r>
+          </w:p>
+        </w:tc>
+        <w:tc>
+          <w:tcPr>
+            <w:tcW w:w="1245" w:type="dxa"/>
+          </w:tcPr>
+          <w:p>
+            <w:pPr>
+              <w:spacing w:line="276" w:lineRule="auto"/>
+              <w:jc w:val="center"/>
+            </w:pPr>
+            <w:r>
+              <w:t>4</w:t>
+            </w:r>
+          </w:p>
+        </w:tc>
+        <w:tc>
+          <w:tcPr>
+            <w:tcW w:w="3145" w:type="dxa"/>
+          </w:tcPr>
+          <w:p>
+            <w:pPr>
+              <w:spacing w:line="276" w:lineRule="auto"/>
+              <w:jc w:val="center"/>
+            </w:pPr>
+            <w:r>
+              <w:t xml:space="preserve">Use </w:t>
+            </w:r>
+            <w:r>
+              <w:t xml:space="preserve">widely used technology with significant </w:t>
+            </w:r>
+            <w:r>
+              <w:t>forum support.</w:t>
+            </w:r>
+          </w:p>
+        </w:tc>
+      </w:tr>
+      <w:tr>
+        <w:trPr>
+          <w:jc w:val="center"/>
+        </w:trPr>
+        <w:tc>
+          <w:tcPr>
+            <w:tcW w:w="683" w:type="dxa"/>
+            <w:shd w:val="clear" w:color="auto" w:fill="D9D9D9" w:themeFill="background1" w:themeFillShade="D9"/>
+          </w:tcPr>
+          <w:p>
+            <w:pPr>
+              <w:spacing w:line="276" w:lineRule="auto"/>
+              <w:jc w:val="center"/>
+            </w:pPr>
+            <w:r>
+              <w:t>6</w:t>
+            </w:r>
+          </w:p>
+        </w:tc>
+        <w:tc>
+          <w:tcPr>
+            <w:tcW w:w="3340" w:type="dxa"/>
+            <w:shd w:val="clear" w:color="auto" w:fill="D9D9D9" w:themeFill="background1" w:themeFillShade="D9"/>
+          </w:tcPr>
+          <w:p>
+            <w:pPr>
+              <w:spacing w:line="276" w:lineRule="auto"/>
+              <w:jc w:val="center"/>
+            </w:pPr>
+            <w:r>
+              <w:t>Insufficient resources</w:t>
+            </w:r>
+          </w:p>
+        </w:tc>
+        <w:tc>
+          <w:tcPr>
+            <w:tcW w:w="937" w:type="dxa"/>
+            <w:shd w:val="clear" w:color="auto" w:fill="D9D9D9" w:themeFill="background1" w:themeFillShade="D9"/>
+          </w:tcPr>
+          <w:p>
+            <w:pPr>
+              <w:spacing w:line="276" w:lineRule="auto"/>
+              <w:jc w:val="center"/>
+            </w:pPr>
+            <w:r>
+              <w:t>3</w:t>
+            </w:r>
+          </w:p>
+        </w:tc>
+        <w:tc>
+          <w:tcPr>
+            <w:tcW w:w="1245" w:type="dxa"/>
+            <w:shd w:val="clear" w:color="auto" w:fill="D9D9D9" w:themeFill="background1" w:themeFillShade="D9"/>
+          </w:tcPr>
+          <w:p>
+            <w:pPr>
+              <w:spacing w:line="276" w:lineRule="auto"/>
+              <w:jc w:val="center"/>
+            </w:pPr>
+            <w:r>
+              <w:t>4</w:t>
+            </w:r>
+          </w:p>
+        </w:tc>
+        <w:tc>
+          <w:tcPr>
+            <w:tcW w:w="3145" w:type="dxa"/>
+            <w:shd w:val="clear" w:color="auto" w:fill="D9D9D9" w:themeFill="background1" w:themeFillShade="D9"/>
+          </w:tcPr>
+          <w:p>
+            <w:pPr>
+              <w:spacing w:line="276" w:lineRule="auto"/>
+              <w:jc w:val="center"/>
+            </w:pPr>
+            <w:r>
+              <w:t>Carry out proper project planning</w:t>
+            </w:r>
+            <w:r>
+              <w:t xml:space="preserve"> and allocate sufficient resources</w:t>
+            </w:r>
+            <w:r>
+              <w:t>.</w:t>
+            </w:r>
+          </w:p>
+        </w:tc>
+      </w:tr>
+      <w:tr>
+        <w:trPr>
+          <w:jc w:val="center"/>
+        </w:trPr>
+        <w:tc>
+          <w:tcPr>
+            <w:tcW w:w="683" w:type="dxa"/>
+          </w:tcPr>
+          <w:p>
+            <w:pPr>
+              <w:spacing w:line="276" w:lineRule="auto"/>
+              <w:jc w:val="center"/>
+            </w:pPr>
+            <w:r>
+              <w:t>7</w:t>
+            </w:r>
+          </w:p>
+        </w:tc>
+        <w:tc>
+          <w:tcPr>
+            <w:tcW w:w="3340" w:type="dxa"/>
+          </w:tcPr>
+          <w:p>
+            <w:pPr>
+              <w:spacing w:line="276" w:lineRule="auto"/>
+              <w:jc w:val="center"/>
+            </w:pPr>
+            <w:r>
+              <w:t>Insufficient technical skills</w:t>
+            </w:r>
+          </w:p>
+        </w:tc>
+        <w:tc>
+          <w:tcPr>
+            <w:tcW w:w="937" w:type="dxa"/>
+          </w:tcPr>
+          <w:p>
+            <w:pPr>
+              <w:spacing w:line="276" w:lineRule="auto"/>
+              <w:jc w:val="center"/>
+            </w:pPr>
+            <w:r>
+              <w:t>3</w:t>
+            </w:r>
+          </w:p>
+        </w:tc>
+        <w:tc>
+          <w:tcPr>
+            <w:tcW w:w="1245" w:type="dxa"/>
+          </w:tcPr>
+          <w:p>
+            <w:pPr>
+              <w:spacing w:line="276" w:lineRule="auto"/>
+              <w:jc w:val="center"/>
+            </w:pPr>
+            <w:r>
+              <w:t>4</w:t>
+            </w:r>
+          </w:p>
+        </w:tc>
+        <w:tc>
+          <w:tcPr>
+            <w:tcW w:w="3145" w:type="dxa"/>
+          </w:tcPr>
+          <w:p>
+            <w:pPr>
+              <w:spacing w:line="276" w:lineRule="auto"/>
+              <w:jc w:val="center"/>
+            </w:pPr>
+            <w:r>
+              <w:t>Constantly research on the technologies used via documentations and developer forums</w:t>
+            </w:r>
+            <w:r>
+              <w:t>.</w:t>
+            </w:r>
+          </w:p>
+        </w:tc>
+      </w:tr>
+      <w:tr>
+        <w:trPr>
+          <w:jc w:val="center"/>
+        </w:trPr>
+        <w:tc>
+          <w:tcPr>
+            <w:tcW w:w="683" w:type="dxa"/>
+            <w:shd w:val="clear" w:color="auto" w:fill="D9D9D9" w:themeFill="background1" w:themeFillShade="D9"/>
+          </w:tcPr>
+          <w:p>
+            <w:pPr>
+              <w:spacing w:line="276" w:lineRule="auto"/>
+              <w:jc w:val="center"/>
+            </w:pPr>
+            <w:r>
+              <w:t>8</w:t>
+            </w:r>
+          </w:p>
+        </w:tc>
+        <w:tc>
+          <w:tcPr>
+            <w:tcW w:w="3340" w:type="dxa"/>
+            <w:shd w:val="clear" w:color="auto" w:fill="D9D9D9" w:themeFill="background1" w:themeFillShade="D9"/>
+          </w:tcPr>
+          <w:p>
+            <w:pPr>
+              <w:spacing w:line="276" w:lineRule="auto"/>
+              <w:jc w:val="center"/>
+            </w:pPr>
+            <w:r>
+              <w:t>Security Risks</w:t>
+            </w:r>
+          </w:p>
+        </w:tc>
+        <w:tc>
+          <w:tcPr>
+            <w:tcW w:w="937" w:type="dxa"/>
+            <w:shd w:val="clear" w:color="auto" w:fill="D9D9D9" w:themeFill="background1" w:themeFillShade="D9"/>
+          </w:tcPr>
+          <w:p>
+            <w:pPr>
+              <w:spacing w:line="276" w:lineRule="auto"/>
+              <w:jc w:val="center"/>
+            </w:pPr>
+            <w:r>
+              <w:t>1</w:t>
+            </w:r>
+          </w:p>
+        </w:tc>
+        <w:tc>
+          <w:tcPr>
+            <w:tcW w:w="1245" w:type="dxa"/>
+            <w:shd w:val="clear" w:color="auto" w:fill="D9D9D9" w:themeFill="background1" w:themeFillShade="D9"/>
+          </w:tcPr>
+          <w:p>
+            <w:pPr>
+              <w:spacing w:line="276" w:lineRule="auto"/>
+              <w:jc w:val="center"/>
+            </w:pPr>
+            <w:r>
+              <w:t>2</w:t>
+            </w:r>
+          </w:p>
+        </w:tc>
+        <w:tc>
+          <w:tcPr>
+            <w:tcW w:w="3145" w:type="dxa"/>
+            <w:shd w:val="clear" w:color="auto" w:fill="D9D9D9" w:themeFill="background1" w:themeFillShade="D9"/>
+          </w:tcPr>
+          <w:p>
+            <w:pPr>
+              <w:spacing w:line="276" w:lineRule="auto"/>
+              <w:jc w:val="center"/>
+            </w:pPr>
+            <w:r>
+              <w:t>Use secure frameworks and follow proper security guidelines throughout the project.</w:t>
+            </w:r>
+          </w:p>
+        </w:tc>
+      </w:tr>
+      <w:tr>
+        <w:trPr>
+          <w:jc w:val="center"/>
+        </w:trPr>
+        <w:tc>
+          <w:tcPr>
+            <w:tcW w:w="683" w:type="dxa"/>
+          </w:tcPr>
+          <w:p>
+            <w:pPr>
+              <w:spacing w:line="276" w:lineRule="auto"/>
+              <w:jc w:val="center"/>
+            </w:pPr>
+            <w:r>
+              <w:t>9</w:t>
+            </w:r>
+          </w:p>
+        </w:tc>
+        <w:tc>
+          <w:tcPr>
+            <w:tcW w:w="3340" w:type="dxa"/>
+          </w:tcPr>
+          <w:p>
+            <w:pPr>
+              <w:spacing w:line="276" w:lineRule="auto"/>
+              <w:jc w:val="center"/>
+            </w:pPr>
+            <w:r>
+              <w:t>Impracticable deadline</w:t>
+            </w:r>
+          </w:p>
+        </w:tc>
+        <w:tc>
+          <w:tcPr>
+            <w:tcW w:w="937" w:type="dxa"/>
+          </w:tcPr>
+          <w:p>
+            <w:pPr>
+              <w:spacing w:line="276" w:lineRule="auto"/>
+              <w:jc w:val="center"/>
+            </w:pPr>
+            <w:r>
+              <w:t>2</w:t>
+            </w:r>
+          </w:p>
+        </w:tc>
+        <w:tc>
+          <w:tcPr>
+            <w:tcW w:w="1245" w:type="dxa"/>
+          </w:tcPr>
+          <w:p>
+            <w:pPr>
+              <w:spacing w:line="276" w:lineRule="auto"/>
+              <w:jc w:val="center"/>
+            </w:pPr>
+            <w:r>
+              <w:t>2</w:t>
+            </w:r>
+          </w:p>
+        </w:tc>
+        <w:tc>
+          <w:tcPr>
+            <w:tcW w:w="3145" w:type="dxa"/>
+          </w:tcPr>
+          <w:p>
+            <w:pPr>
+              <w:spacing w:line="276" w:lineRule="auto"/>
+              <w:jc w:val="center"/>
+            </w:pPr>
+            <w:r>
+              <w:t>Define the project scope and follow the selected methodology properly.</w:t>
+            </w:r>
+          </w:p>
+        </w:tc>
+      </w:tr>
+      <w:tr>
+        <w:trPr>
+          <w:jc w:val="center"/>
+        </w:trPr>
+        <w:tc>
+          <w:tcPr>
+            <w:tcW w:w="683" w:type="dxa"/>
+            <w:shd w:val="clear" w:color="auto" w:fill="D9D9D9" w:themeFill="background1" w:themeFillShade="D9"/>
+          </w:tcPr>
+          <w:p>
+            <w:pPr>
+              <w:spacing w:line="276" w:lineRule="auto"/>
+              <w:jc w:val="center"/>
+            </w:pPr>
+            <w:r>
+              <w:t>10</w:t>
+            </w:r>
+          </w:p>
+        </w:tc>
+        <w:tc>
+          <w:tcPr>
+            <w:tcW w:w="3340" w:type="dxa"/>
+            <w:shd w:val="clear" w:color="auto" w:fill="D9D9D9" w:themeFill="background1" w:themeFillShade="D9"/>
+          </w:tcPr>
+          <w:p>
+            <w:pPr>
+              <w:spacing w:line="276" w:lineRule="auto"/>
+              <w:jc w:val="center"/>
+            </w:pPr>
+            <w:r>
+              <w:t xml:space="preserve">Unexpected time sink while bug fixing </w:t>
+            </w:r>
+          </w:p>
+        </w:tc>
+        <w:tc>
+          <w:tcPr>
+            <w:tcW w:w="937" w:type="dxa"/>
+            <w:shd w:val="clear" w:color="auto" w:fill="D9D9D9" w:themeFill="background1" w:themeFillShade="D9"/>
+          </w:tcPr>
+          <w:p>
+            <w:pPr>
+              <w:spacing w:line="276" w:lineRule="auto"/>
+              <w:jc w:val="center"/>
+            </w:pPr>
+            <w:r>
+              <w:t>3</w:t>
+            </w:r>
+          </w:p>
+        </w:tc>
+        <w:tc>
+          <w:tcPr>
+            <w:tcW w:w="1245" w:type="dxa"/>
+            <w:shd w:val="clear" w:color="auto" w:fill="D9D9D9" w:themeFill="background1" w:themeFillShade="D9"/>
+          </w:tcPr>
+          <w:p>
+            <w:pPr>
+              <w:spacing w:line="276" w:lineRule="auto"/>
+              <w:jc w:val="center"/>
+            </w:pPr>
+            <w:r>
+              <w:t>2</w:t>
+            </w:r>
+          </w:p>
+        </w:tc>
+        <w:tc>
+          <w:tcPr>
+            <w:tcW w:w="3145" w:type="dxa"/>
+            <w:shd w:val="clear" w:color="auto" w:fill="D9D9D9" w:themeFill="background1" w:themeFillShade="D9"/>
+          </w:tcPr>
+          <w:p>
+            <w:pPr>
+              <w:spacing w:line="276" w:lineRule="auto"/>
+              <w:jc w:val="center"/>
+            </w:pPr>
+            <w:r>
+              <w:t>Use proper coding practices and consult developer forums.</w:t>
+            </w:r>
+          </w:p>
+        </w:tc>
+      </w:tr>
+    </w:tbl>
+    <w:p/>
+    <w:p>
+      <w:r>
+        <w:lastRenderedPageBreak/>
+        <w:t>The impact and probability are determined on a scale of 1-5 where lower the value, higher the impact/probability.</w:t>
+      </w:r>
+    </w:p>
+    <w:p>
+      <w:r>
+        <w:br w:type="page"/>
+      </w:r>
+    </w:p>
+    <w:p>
+      <w:pPr>
+        <w:pStyle w:val="Heading1"/>
+        <w:jc w:val="both"/>
+      </w:pPr>
+      <w:bookmarkStart w:id="6" w:name="_Toc88334408"/>
+      <w:r>
+        <w:lastRenderedPageBreak/>
+        <w:t>Methodology</w:t>
+      </w:r>
+      <w:bookmarkEnd w:id="6"/>
+    </w:p>
+    <w:p>
+      <w:pPr>
+        <w:ind w:left="720" w:hanging="720"/>
+        <w:jc w:val="both"/>
         <w:rPr>
           <w:highlight w:val="yellow"/>
         </w:rPr>
-        <w:t>and Contingency Plan</w:t>
-      </w:r>
-    </w:p>
-    <w:p/>
-    <w:p>
-      <w:r>
-        <w:t>Some risks of the p</w:t>
-      </w:r>
-      <w:r>
-        <w:t>roject</w:t>
-      </w:r>
-      <w:r>
-        <w:t xml:space="preserve"> are:</w:t>
-      </w:r>
-    </w:p>
-    <w:p>
-      <w:pPr>
-        <w:pStyle w:val="ListParagraph"/>
-        <w:numPr>
-          <w:ilvl w:val="0"/>
-          <w:numId w:val="11"/>
-        </w:numPr>
-      </w:pPr>
-      <w:r>
-        <w:t>Backend server failure</w:t>
-      </w:r>
-      <w:r>
-        <w:t xml:space="preserve"> </w:t>
-      </w:r>
-      <w:r>
-        <w:t>1</w:t>
-      </w:r>
-      <w:r>
-        <w:t xml:space="preserve"> 3 (Impact Probability)</w:t>
-      </w:r>
-    </w:p>
-    <w:p>
-      <w:pPr>
-        <w:pStyle w:val="ListParagraph"/>
-        <w:numPr>
-          <w:ilvl w:val="0"/>
-          <w:numId w:val="11"/>
-        </w:numPr>
-      </w:pPr>
-      <w:r>
-        <w:t>Security risks (</w:t>
-      </w:r>
-      <w:r>
-        <w:t>Several attacks such as SQL injection, Cross site scripting, etc.</w:t>
-      </w:r>
-      <w:r>
-        <w:t>)</w:t>
-      </w:r>
-      <w:r>
-        <w:t xml:space="preserve"> 1</w:t>
-      </w:r>
-      <w:r>
-        <w:t xml:space="preserve"> 2</w:t>
-      </w:r>
-    </w:p>
-    <w:p>
-      <w:pPr>
-        <w:pStyle w:val="ListParagraph"/>
-        <w:numPr>
-          <w:ilvl w:val="0"/>
-          <w:numId w:val="11"/>
-        </w:numPr>
-      </w:pPr>
-      <w:r>
-        <w:t>Client requirement variance</w:t>
-      </w:r>
-      <w:r>
-        <w:t xml:space="preserve"> 3</w:t>
-      </w:r>
-      <w:r>
-        <w:t xml:space="preserve"> 2</w:t>
-      </w:r>
-    </w:p>
-    <w:p>
-      <w:pPr>
-        <w:pStyle w:val="ListParagraph"/>
-        <w:numPr>
-          <w:ilvl w:val="0"/>
-          <w:numId w:val="11"/>
-        </w:numPr>
-      </w:pPr>
-      <w:r>
-        <w:t>Difficulty in gaining client approval after project completion 1 3</w:t>
-      </w:r>
-    </w:p>
-    <w:p>
-      <w:pPr>
-        <w:pStyle w:val="ListParagraph"/>
-        <w:numPr>
-          <w:ilvl w:val="0"/>
-          <w:numId w:val="11"/>
-        </w:numPr>
-      </w:pPr>
-      <w:r>
-        <w:t>Natural Disaster</w:t>
-      </w:r>
-      <w:r>
-        <w:t xml:space="preserve"> 2</w:t>
-      </w:r>
-      <w:r>
-        <w:t xml:space="preserve"> 5</w:t>
-      </w:r>
-    </w:p>
-    <w:p>
-      <w:pPr>
-        <w:pStyle w:val="ListParagraph"/>
-        <w:numPr>
-          <w:ilvl w:val="0"/>
-          <w:numId w:val="11"/>
-        </w:numPr>
-      </w:pPr>
-      <w:r>
-        <w:t>Technological complication</w:t>
-      </w:r>
-      <w:r>
-        <w:t xml:space="preserve"> 3</w:t>
-      </w:r>
-      <w:r>
-        <w:t xml:space="preserve"> </w:t>
-      </w:r>
-      <w:r>
-        <w:t>4</w:t>
-      </w:r>
-    </w:p>
-    <w:p>
-      <w:pPr>
-        <w:pStyle w:val="ListParagraph"/>
-        <w:numPr>
-          <w:ilvl w:val="0"/>
-          <w:numId w:val="11"/>
-        </w:numPr>
-      </w:pPr>
-      <w:r>
-        <w:t xml:space="preserve">Insufficient </w:t>
-      </w:r>
-      <w:r>
-        <w:t>resources</w:t>
-      </w:r>
-      <w:r>
-        <w:t xml:space="preserve"> 2</w:t>
-      </w:r>
-      <w:r>
-        <w:t xml:space="preserve"> 4</w:t>
-      </w:r>
-    </w:p>
-    <w:p>
-      <w:pPr>
-        <w:pStyle w:val="ListParagraph"/>
-        <w:numPr>
-          <w:ilvl w:val="0"/>
-          <w:numId w:val="11"/>
-        </w:numPr>
-      </w:pPr>
-      <w:r>
-        <w:t>Insufficient</w:t>
-      </w:r>
-      <w:r>
-        <w:t xml:space="preserve"> technical</w:t>
-      </w:r>
-      <w:r>
-        <w:t xml:space="preserve"> skills</w:t>
-      </w:r>
-      <w:r>
-        <w:t xml:space="preserve"> 3</w:t>
-      </w:r>
-      <w:r>
-        <w:t xml:space="preserve"> 4</w:t>
-      </w:r>
-    </w:p>
-    <w:p>
-      <w:pPr>
-        <w:pStyle w:val="ListParagraph"/>
-        <w:numPr>
-          <w:ilvl w:val="0"/>
-          <w:numId w:val="11"/>
-        </w:numPr>
-      </w:pPr>
-      <w:r>
-        <w:lastRenderedPageBreak/>
-        <w:t>Infeasible</w:t>
-      </w:r>
-      <w:r>
-        <w:t xml:space="preserve"> deadline</w:t>
-      </w:r>
-      <w:r>
-        <w:t xml:space="preserve"> 2</w:t>
-      </w:r>
-      <w:r>
-        <w:t xml:space="preserve"> 2</w:t>
-      </w:r>
-    </w:p>
-    <w:p>
-      <w:pPr>
-        <w:pStyle w:val="ListParagraph"/>
-        <w:numPr>
-          <w:ilvl w:val="0"/>
-          <w:numId w:val="11"/>
-        </w:numPr>
-      </w:pPr>
-      <w:r>
-        <w:t>Unexpected delay in bug-fixing 3 2</w:t>
-      </w:r>
-      <w:r>
-        <w:t xml:space="preserve"> </w:t>
-      </w:r>
-    </w:p>
-    <w:p>
-      <w:pPr>
-        <w:ind w:left="360"/>
-      </w:pPr>
-      <w:r>
-        <w:t>The impact and probability are determined on a scale of 1-5 where lower the value, higher the impact/probability.</w:t>
-      </w:r>
-    </w:p>
-    <w:p>
-      <w:pPr>
-        <w:ind w:left="360"/>
-      </w:pPr>
-    </w:p>
-    <w:p/>
-    <w:p/>
-    <w:p/>
-    <w:p/>
-    <w:p>
-      <w:pPr>
-        <w:pStyle w:val="Heading1"/>
-        <w:jc w:val="both"/>
-      </w:pPr>
-      <w:r>
-        <w:t>Methodology</w:t>
+      </w:pPr>
+      <w:r>
+        <w:rPr>
+          <w:highlight w:val="yellow"/>
+        </w:rPr>
+        <w:t>To add:</w:t>
       </w:r>
     </w:p>
     <w:p>
       <w:pPr>
         <w:ind w:left="720" w:hanging="720"/>
         <w:jc w:val="both"/>
-      </w:pPr>
-      <w:r>
-        <w:t>To add:</w:t>
+        <w:rPr>
+          <w:highlight w:val="yellow"/>
+        </w:rPr>
+      </w:pPr>
+      <w:r>
+        <w:rPr>
+          <w:highlight w:val="yellow"/>
+        </w:rPr>
+        <w:t>Incremental Waterfall</w:t>
       </w:r>
     </w:p>
     <w:p>
@@ -909,34 +2485,10 @@
         <w:jc w:val="both"/>
       </w:pPr>
       <w:r>
-        <w:t>SCRUM</w:t>
-      </w:r>
-    </w:p>
-    <w:p>
-      <w:pPr>
-        <w:ind w:left="720" w:hanging="720"/>
-        <w:jc w:val="both"/>
-      </w:pPr>
-      <w:r>
-        <w:t>Incremental Waterfall</w:t>
-      </w:r>
-    </w:p>
-    <w:p>
-      <w:pPr>
-        <w:ind w:left="720" w:hanging="720"/>
-        <w:jc w:val="both"/>
-      </w:pPr>
-      <w:r>
+        <w:rPr>
+          <w:highlight w:val="yellow"/>
+        </w:rPr>
         <w:t>Prototype</w:t>
-      </w:r>
-    </w:p>
-    <w:p>
-      <w:pPr>
-        <w:ind w:left="720" w:hanging="720"/>
-        <w:jc w:val="both"/>
-      </w:pPr>
-      <w:r>
-        <w:t>DSDM</w:t>
       </w:r>
     </w:p>
     <w:p>
@@ -1215,7 +2767,6 @@
         <w:rPr>
           <w:noProof/>
         </w:rPr>
-        <w:lastRenderedPageBreak/>
         <w:drawing>
           <wp:inline distT="0" distB="0" distL="0" distR="0" wp14:anchorId="1810478E" wp14:editId="75F48EDC">
             <wp:extent cx="5723467" cy="3219450"/>
@@ -1234,7 +2785,7 @@
                     </pic:cNvPicPr>
                   </pic:nvPicPr>
                   <pic:blipFill>
-                    <a:blip r:embed="rId6">
+                    <a:blip r:embed="rId9">
                       <a:extLst>
                         <a:ext uri="{28A0092B-C50C-407E-A947-70E740481C1C}">
                           <a14:useLocalDpi xmlns:a14="http://schemas.microsoft.com/office/drawing/2010/main" val="0"/>
@@ -1280,9 +2831,12 @@
       <w:pPr>
         <w:pStyle w:val="Heading1"/>
       </w:pPr>
-      <w:r>
+      <w:bookmarkStart w:id="7" w:name="_Toc88334409"/>
+      <w:r>
+        <w:lastRenderedPageBreak/>
         <w:t>Resource and Requirement</w:t>
       </w:r>
+      <w:bookmarkEnd w:id="7"/>
     </w:p>
     <w:p>
       <w:r>
@@ -1332,27 +2886,86 @@
           <w:ilvl w:val="0"/>
           <w:numId w:val="13"/>
         </w:numPr>
-        <w:rPr>
-          <w:highlight w:val="yellow"/>
-        </w:rPr>
-      </w:pPr>
-      <w:r>
-        <w:rPr>
-          <w:highlight w:val="yellow"/>
-        </w:rPr>
-        <w:t>Tools</w:t>
-      </w:r>
-    </w:p>
-    <w:p/>
-    <w:p/>
-    <w:p/>
+      </w:pPr>
+      <w:r>
+        <w:t>Balsamiq Mockups for wireframing</w:t>
+      </w:r>
+    </w:p>
+    <w:p>
+      <w:pPr>
+        <w:pStyle w:val="ListParagraph"/>
+        <w:numPr>
+          <w:ilvl w:val="0"/>
+          <w:numId w:val="13"/>
+        </w:numPr>
+      </w:pPr>
+      <w:r>
+        <w:t>Figma for UI design</w:t>
+      </w:r>
+    </w:p>
+    <w:p>
+      <w:pPr>
+        <w:pStyle w:val="ListParagraph"/>
+        <w:numPr>
+          <w:ilvl w:val="0"/>
+          <w:numId w:val="13"/>
+        </w:numPr>
+      </w:pPr>
+      <w:r>
+        <w:t>Gantt Project for generating Gantt chart</w:t>
+      </w:r>
+    </w:p>
+    <w:p>
+      <w:pPr>
+        <w:pStyle w:val="ListParagraph"/>
+        <w:numPr>
+          <w:ilvl w:val="0"/>
+          <w:numId w:val="13"/>
+        </w:numPr>
+      </w:pPr>
+      <w:r>
+        <w:t>Django for backend development</w:t>
+      </w:r>
+    </w:p>
+    <w:p>
+      <w:pPr>
+        <w:pStyle w:val="ListParagraph"/>
+        <w:numPr>
+          <w:ilvl w:val="0"/>
+          <w:numId w:val="13"/>
+        </w:numPr>
+      </w:pPr>
+      <w:r>
+        <w:t>React JS for frontend development</w:t>
+      </w:r>
+    </w:p>
+    <w:p>
+      <w:pPr>
+        <w:pStyle w:val="ListParagraph"/>
+        <w:numPr>
+          <w:ilvl w:val="0"/>
+          <w:numId w:val="13"/>
+        </w:numPr>
+      </w:pPr>
+      <w:r>
+        <w:t>Git and GitHub for version control</w:t>
+      </w:r>
+    </w:p>
+    <w:p>
+      <w:r>
+        <w:br w:type="page"/>
+      </w:r>
+    </w:p>
     <w:p>
       <w:pPr>
         <w:pStyle w:val="Heading1"/>
       </w:pPr>
-      <w:r>
+      <w:bookmarkStart w:id="8" w:name="_Toc88334410"/>
+      <w:r>
+        <w:lastRenderedPageBreak/>
         <w:t>WBS</w:t>
       </w:r>
+      <w:bookmarkEnd w:id="8"/>
     </w:p>
     <w:p>
       <w:pPr>
@@ -1462,7 +3075,6 @@
         </w:numPr>
       </w:pPr>
       <w:r>
-        <w:lastRenderedPageBreak/>
         <w:t>Project Proposal</w:t>
       </w:r>
     </w:p>
@@ -1522,6 +3134,9 @@
       <w:r>
         <w:t>Overall Project</w:t>
       </w:r>
+      <w:r>
+        <w:t xml:space="preserve"> Model</w:t>
+      </w:r>
     </w:p>
     <w:p>
       <w:pPr>
@@ -1831,13 +3446,172 @@
     </w:p>
     <w:p/>
     <w:sectPr>
+      <w:footerReference w:type="default" r:id="rId10"/>
       <w:pgSz w:w="12240" w:h="15840"/>
       <w:pgMar w:top="1440" w:right="1440" w:bottom="1440" w:left="1440" w:header="720" w:footer="720" w:gutter="0"/>
+      <w:pgNumType w:start="1"/>
       <w:cols w:space="720"/>
       <w:docGrid w:linePitch="360"/>
     </w:sectPr>
   </w:body>
 </w:document>
+</file>
+
+<file path=word/endnotes.xml><?xml version="1.0" encoding="utf-8"?>
+<w:endnotes xmlns:wpc="http://schemas.microsoft.com/office/word/2010/wordprocessingCanvas" xmlns:cx="http://schemas.microsoft.com/office/drawing/2014/chartex" xmlns:cx1="http://schemas.microsoft.com/office/drawing/2015/9/8/chartex" xmlns:cx2="http://schemas.microsoft.com/office/drawing/2015/10/21/chartex" xmlns:cx3="http://schemas.microsoft.com/office/drawing/2016/5/9/chartex" xmlns:cx4="http://schemas.microsoft.com/office/drawing/2016/5/10/chartex" xmlns:cx5="http://schemas.microsoft.com/office/drawing/2016/5/11/chartex" xmlns:cx6="http://schemas.microsoft.com/office/drawing/2016/5/12/chartex" xmlns:cx7="http://schemas.microsoft.com/office/drawing/2016/5/13/chartex" xmlns:cx8="http://schemas.microsoft.com/office/drawing/2016/5/14/chartex" xmlns:mc="http://schemas.openxmlformats.org/markup-compatibility/2006" xmlns:aink="http://schemas.microsoft.com/office/drawing/2016/ink" xmlns:am3d="http://schemas.microsoft.com/office/drawing/2017/model3d" xmlns:o="urn:schemas-microsoft-com:office:office" xmlns:r="http://schemas.openxmlformats.org/officeDocument/2006/relationships" xmlns:m="http://schemas.openxmlformats.org/officeDocument/2006/math" xmlns:v="urn:schemas-microsoft-com:vml" xmlns:wp14="http://schemas.microsoft.com/office/word/2010/wordprocessingDrawing" xmlns:wp="http://schemas.openxmlformats.org/drawingml/2006/wordprocessingDrawing" xmlns:w10="urn:schemas-microsoft-com:office:word" xmlns:w="http://schemas.openxmlformats.org/wordprocessingml/2006/main" xmlns:w14="http://schemas.microsoft.com/office/word/2010/wordml" xmlns:w15="http://schemas.microsoft.com/office/word/2012/wordml" xmlns:w16cex="http://schemas.microsoft.com/office/word/2018/wordml/cex" xmlns:w16cid="http://schemas.microsoft.com/office/word/2016/wordml/cid" xmlns:w16="http://schemas.microsoft.com/office/word/2018/wordml" xmlns:w16sdtdh="http://schemas.microsoft.com/office/word/2020/wordml/sdtdatahash" xmlns:w16se="http://schemas.microsoft.com/office/word/2015/wordml/symex" xmlns:wpg="http://schemas.microsoft.com/office/word/2010/wordprocessingGroup" xmlns:wpi="http://schemas.microsoft.com/office/word/2010/wordprocessingInk" xmlns:wne="http://schemas.microsoft.com/office/word/2006/wordml" xmlns:wps="http://schemas.microsoft.com/office/word/2010/wordprocessingShape" mc:Ignorable="w14 w15 w16se w16cid w16 w16cex w16sdtdh wp14">
+  <w:endnote w:type="separator" w:id="-1">
+    <w:p>
+      <w:pPr>
+        <w:spacing w:after="0" w:line="240" w:lineRule="auto"/>
+      </w:pPr>
+      <w:r>
+        <w:separator/>
+      </w:r>
+    </w:p>
+  </w:endnote>
+  <w:endnote w:type="continuationSeparator" w:id="0">
+    <w:p>
+      <w:pPr>
+        <w:spacing w:after="0" w:line="240" w:lineRule="auto"/>
+      </w:pPr>
+      <w:r>
+        <w:continuationSeparator/>
+      </w:r>
+    </w:p>
+  </w:endnote>
+</w:endnotes>
+</file>
+
+<file path=word/footer1.xml><?xml version="1.0" encoding="utf-8"?>
+<w:ftr xmlns:wpc="http://schemas.microsoft.com/office/word/2010/wordprocessingCanvas" xmlns:cx="http://schemas.microsoft.com/office/drawing/2014/chartex" xmlns:cx1="http://schemas.microsoft.com/office/drawing/2015/9/8/chartex" xmlns:cx2="http://schemas.microsoft.com/office/drawing/2015/10/21/chartex" xmlns:cx3="http://schemas.microsoft.com/office/drawing/2016/5/9/chartex" xmlns:cx4="http://schemas.microsoft.com/office/drawing/2016/5/10/chartex" xmlns:cx5="http://schemas.microsoft.com/office/drawing/2016/5/11/chartex" xmlns:cx6="http://schemas.microsoft.com/office/drawing/2016/5/12/chartex" xmlns:cx7="http://schemas.microsoft.com/office/drawing/2016/5/13/chartex" xmlns:cx8="http://schemas.microsoft.com/office/drawing/2016/5/14/chartex" xmlns:mc="http://schemas.openxmlformats.org/markup-compatibility/2006" xmlns:aink="http://schemas.microsoft.com/office/drawing/2016/ink" xmlns:am3d="http://schemas.microsoft.com/office/drawing/2017/model3d" xmlns:o="urn:schemas-microsoft-com:office:office" xmlns:r="http://schemas.openxmlformats.org/officeDocument/2006/relationships" xmlns:m="http://schemas.openxmlformats.org/officeDocument/2006/math" xmlns:v="urn:schemas-microsoft-com:vml" xmlns:wp14="http://schemas.microsoft.com/office/word/2010/wordprocessingDrawing" xmlns:wp="http://schemas.openxmlformats.org/drawingml/2006/wordprocessingDrawing" xmlns:w10="urn:schemas-microsoft-com:office:word" xmlns:w="http://schemas.openxmlformats.org/wordprocessingml/2006/main" xmlns:w14="http://schemas.microsoft.com/office/word/2010/wordml" xmlns:w15="http://schemas.microsoft.com/office/word/2012/wordml" xmlns:w16cex="http://schemas.microsoft.com/office/word/2018/wordml/cex" xmlns:w16cid="http://schemas.microsoft.com/office/word/2016/wordml/cid" xmlns:w16="http://schemas.microsoft.com/office/word/2018/wordml" xmlns:w16sdtdh="http://schemas.microsoft.com/office/word/2020/wordml/sdtdatahash" xmlns:w16se="http://schemas.microsoft.com/office/word/2015/wordml/symex" xmlns:wpg="http://schemas.microsoft.com/office/word/2010/wordprocessingGroup" xmlns:wpi="http://schemas.microsoft.com/office/word/2010/wordprocessingInk" xmlns:wne="http://schemas.microsoft.com/office/word/2006/wordml" xmlns:wps="http://schemas.microsoft.com/office/word/2010/wordprocessingShape" mc:Ignorable="w14 w15 w16se w16cid w16 w16cex w16sdtdh wp14">
+  <w:sdt>
+    <w:sdtPr>
+      <w:rPr>
+        <w:rFonts w:asciiTheme="majorHAnsi" w:eastAsiaTheme="majorEastAsia" w:hAnsiTheme="majorHAnsi" w:cstheme="majorBidi"/>
+        <w:sz w:val="28"/>
+        <w:szCs w:val="28"/>
+      </w:rPr>
+      <w:id w:val="-181895242"/>
+      <w:docPartObj>
+        <w:docPartGallery w:val="Page Numbers (Bottom of Page)"/>
+        <w:docPartUnique/>
+      </w:docPartObj>
+    </w:sdtPr>
+    <w:sdtEndPr>
+      <w:rPr>
+        <w:noProof/>
+      </w:rPr>
+    </w:sdtEndPr>
+    <w:sdtContent>
+      <w:p>
+        <w:pPr>
+          <w:pStyle w:val="Footer"/>
+          <w:jc w:val="right"/>
+          <w:rPr>
+            <w:rFonts w:asciiTheme="majorHAnsi" w:eastAsiaTheme="majorEastAsia" w:hAnsiTheme="majorHAnsi" w:cstheme="majorBidi"/>
+            <w:sz w:val="28"/>
+            <w:szCs w:val="28"/>
+          </w:rPr>
+        </w:pPr>
+        <w:r>
+          <w:rPr>
+            <w:rFonts w:asciiTheme="majorHAnsi" w:eastAsiaTheme="majorEastAsia" w:hAnsiTheme="majorHAnsi" w:cstheme="majorBidi"/>
+            <w:sz w:val="28"/>
+            <w:szCs w:val="28"/>
+          </w:rPr>
+          <w:t xml:space="preserve">pg. </w:t>
+        </w:r>
+        <w:r>
+          <w:rPr>
+            <w:rFonts w:asciiTheme="minorHAnsi" w:eastAsiaTheme="minorEastAsia" w:hAnsiTheme="minorHAnsi" w:cs="Times New Roman"/>
+            <w:sz w:val="22"/>
+            <w:szCs w:val="22"/>
+          </w:rPr>
+          <w:fldChar w:fldCharType="begin"/>
+        </w:r>
+        <w:r>
+          <w:instrText xml:space="preserve"> PAGE    \* MERGEFORMAT </w:instrText>
+        </w:r>
+        <w:r>
+          <w:rPr>
+            <w:rFonts w:asciiTheme="minorHAnsi" w:eastAsiaTheme="minorEastAsia" w:hAnsiTheme="minorHAnsi" w:cs="Times New Roman"/>
+            <w:sz w:val="22"/>
+            <w:szCs w:val="22"/>
+          </w:rPr>
+          <w:fldChar w:fldCharType="separate"/>
+        </w:r>
+        <w:r>
+          <w:rPr>
+            <w:rFonts w:asciiTheme="majorHAnsi" w:eastAsiaTheme="majorEastAsia" w:hAnsiTheme="majorHAnsi" w:cstheme="majorBidi"/>
+            <w:noProof/>
+            <w:sz w:val="28"/>
+            <w:szCs w:val="28"/>
+          </w:rPr>
+          <w:t>2</w:t>
+        </w:r>
+        <w:r>
+          <w:rPr>
+            <w:rFonts w:asciiTheme="majorHAnsi" w:eastAsiaTheme="majorEastAsia" w:hAnsiTheme="majorHAnsi" w:cstheme="majorBidi"/>
+            <w:noProof/>
+            <w:sz w:val="28"/>
+            <w:szCs w:val="28"/>
+          </w:rPr>
+          <w:fldChar w:fldCharType="end"/>
+        </w:r>
+      </w:p>
+    </w:sdtContent>
+  </w:sdt>
+  <w:p>
+    <w:pPr>
+      <w:pStyle w:val="Footer"/>
+    </w:pPr>
+  </w:p>
+</w:ftr>
+</file>
+
+<file path=word/footnotes.xml><?xml version="1.0" encoding="utf-8"?>
+<w:footnotes xmlns:wpc="http://schemas.microsoft.com/office/word/2010/wordprocessingCanvas" xmlns:cx="http://schemas.microsoft.com/office/drawing/2014/chartex" xmlns:cx1="http://schemas.microsoft.com/office/drawing/2015/9/8/chartex" xmlns:cx2="http://schemas.microsoft.com/office/drawing/2015/10/21/chartex" xmlns:cx3="http://schemas.microsoft.com/office/drawing/2016/5/9/chartex" xmlns:cx4="http://schemas.microsoft.com/office/drawing/2016/5/10/chartex" xmlns:cx5="http://schemas.microsoft.com/office/drawing/2016/5/11/chartex" xmlns:cx6="http://schemas.microsoft.com/office/drawing/2016/5/12/chartex" xmlns:cx7="http://schemas.microsoft.com/office/drawing/2016/5/13/chartex" xmlns:cx8="http://schemas.microsoft.com/office/drawing/2016/5/14/chartex" xmlns:mc="http://schemas.openxmlformats.org/markup-compatibility/2006" xmlns:aink="http://schemas.microsoft.com/office/drawing/2016/ink" xmlns:am3d="http://schemas.microsoft.com/office/drawing/2017/model3d" xmlns:o="urn:schemas-microsoft-com:office:office" xmlns:r="http://schemas.openxmlformats.org/officeDocument/2006/relationships" xmlns:m="http://schemas.openxmlformats.org/officeDocument/2006/math" xmlns:v="urn:schemas-microsoft-com:vml" xmlns:wp14="http://schemas.microsoft.com/office/word/2010/wordprocessingDrawing" xmlns:wp="http://schemas.openxmlformats.org/drawingml/2006/wordprocessingDrawing" xmlns:w10="urn:schemas-microsoft-com:office:word" xmlns:w="http://schemas.openxmlformats.org/wordprocessingml/2006/main" xmlns:w14="http://schemas.microsoft.com/office/word/2010/wordml" xmlns:w15="http://schemas.microsoft.com/office/word/2012/wordml" xmlns:w16cex="http://schemas.microsoft.com/office/word/2018/wordml/cex" xmlns:w16cid="http://schemas.microsoft.com/office/word/2016/wordml/cid" xmlns:w16="http://schemas.microsoft.com/office/word/2018/wordml" xmlns:w16sdtdh="http://schemas.microsoft.com/office/word/2020/wordml/sdtdatahash" xmlns:w16se="http://schemas.microsoft.com/office/word/2015/wordml/symex" xmlns:wpg="http://schemas.microsoft.com/office/word/2010/wordprocessingGroup" xmlns:wpi="http://schemas.microsoft.com/office/word/2010/wordprocessingInk" xmlns:wne="http://schemas.microsoft.com/office/word/2006/wordml" xmlns:wps="http://schemas.microsoft.com/office/word/2010/wordprocessingShape" mc:Ignorable="w14 w15 w16se w16cid w16 w16cex w16sdtdh wp14">
+  <w:footnote w:type="separator" w:id="-1">
+    <w:p>
+      <w:pPr>
+        <w:spacing w:after="0" w:line="240" w:lineRule="auto"/>
+      </w:pPr>
+      <w:r>
+        <w:separator/>
+      </w:r>
+    </w:p>
+  </w:footnote>
+  <w:footnote w:type="continuationSeparator" w:id="0">
+    <w:p>
+      <w:pPr>
+        <w:spacing w:after="0" w:line="240" w:lineRule="auto"/>
+      </w:pPr>
+      <w:r>
+        <w:continuationSeparator/>
+      </w:r>
+    </w:p>
+  </w:footnote>
+</w:footnotes>
+</file>
+
+<file path=word/header1.xml><?xml version="1.0" encoding="utf-8"?>
+<w:hdr xmlns:wpc="http://schemas.microsoft.com/office/word/2010/wordprocessingCanvas" xmlns:cx="http://schemas.microsoft.com/office/drawing/2014/chartex" xmlns:cx1="http://schemas.microsoft.com/office/drawing/2015/9/8/chartex" xmlns:cx2="http://schemas.microsoft.com/office/drawing/2015/10/21/chartex" xmlns:cx3="http://schemas.microsoft.com/office/drawing/2016/5/9/chartex" xmlns:cx4="http://schemas.microsoft.com/office/drawing/2016/5/10/chartex" xmlns:cx5="http://schemas.microsoft.com/office/drawing/2016/5/11/chartex" xmlns:cx6="http://schemas.microsoft.com/office/drawing/2016/5/12/chartex" xmlns:cx7="http://schemas.microsoft.com/office/drawing/2016/5/13/chartex" xmlns:cx8="http://schemas.microsoft.com/office/drawing/2016/5/14/chartex" xmlns:mc="http://schemas.openxmlformats.org/markup-compatibility/2006" xmlns:aink="http://schemas.microsoft.com/office/drawing/2016/ink" xmlns:am3d="http://schemas.microsoft.com/office/drawing/2017/model3d" xmlns:o="urn:schemas-microsoft-com:office:office" xmlns:r="http://schemas.openxmlformats.org/officeDocument/2006/relationships" xmlns:m="http://schemas.openxmlformats.org/officeDocument/2006/math" xmlns:v="urn:schemas-microsoft-com:vml" xmlns:wp14="http://schemas.microsoft.com/office/word/2010/wordprocessingDrawing" xmlns:wp="http://schemas.openxmlformats.org/drawingml/2006/wordprocessingDrawing" xmlns:w10="urn:schemas-microsoft-com:office:word" xmlns:w="http://schemas.openxmlformats.org/wordprocessingml/2006/main" xmlns:w14="http://schemas.microsoft.com/office/word/2010/wordml" xmlns:w15="http://schemas.microsoft.com/office/word/2012/wordml" xmlns:w16cex="http://schemas.microsoft.com/office/word/2018/wordml/cex" xmlns:w16cid="http://schemas.microsoft.com/office/word/2016/wordml/cid" xmlns:w16="http://schemas.microsoft.com/office/word/2018/wordml" xmlns:w16sdtdh="http://schemas.microsoft.com/office/word/2020/wordml/sdtdatahash" xmlns:w16se="http://schemas.microsoft.com/office/word/2015/wordml/symex" xmlns:wpg="http://schemas.microsoft.com/office/word/2010/wordprocessingGroup" xmlns:wpi="http://schemas.microsoft.com/office/word/2010/wordprocessingInk" xmlns:wne="http://schemas.microsoft.com/office/word/2006/wordml" xmlns:wps="http://schemas.microsoft.com/office/word/2010/wordprocessingShape" mc:Ignorable="w14 w15 w16se w16cid w16 w16cex w16sdtdh wp14">
+  <w:p>
+    <w:pPr>
+      <w:pStyle w:val="Header"/>
+    </w:pPr>
+    <w:r>
+      <w:t>FYP Proposal</w:t>
+    </w:r>
+    <w:r>
+      <w:tab/>
+    </w:r>
+    <w:r>
+      <w:tab/>
+      <w:t>Suyogya Luitel</w:t>
+    </w:r>
+  </w:p>
+</w:hdr>
 </file>
 
 <file path=word/numbering.xml><?xml version="1.0" encoding="utf-8"?>
@@ -3668,6 +5442,136 @@
       <w:contextualSpacing/>
     </w:pPr>
   </w:style>
+  <w:style w:type="paragraph" w:styleId="NormalWeb">
+    <w:name w:val="Normal (Web)"/>
+    <w:basedOn w:val="Normal"/>
+    <w:uiPriority w:val="99"/>
+    <w:semiHidden/>
+    <w:unhideWhenUsed/>
+    <w:rsid w:val="000B4823"/>
+    <w:pPr>
+      <w:spacing w:before="100" w:beforeAutospacing="1" w:after="100" w:afterAutospacing="1" w:line="240" w:lineRule="auto"/>
+    </w:pPr>
+    <w:rPr>
+      <w:rFonts w:ascii="Times New Roman" w:eastAsiaTheme="minorEastAsia" w:hAnsi="Times New Roman" w:cs="Times New Roman"/>
+      <w:szCs w:val="24"/>
+    </w:rPr>
+  </w:style>
+  <w:style w:type="table" w:styleId="TableGrid">
+    <w:name w:val="Table Grid"/>
+    <w:basedOn w:val="TableNormal"/>
+    <w:uiPriority w:val="39"/>
+    <w:rsid w:val="000B4823"/>
+    <w:pPr>
+      <w:spacing w:after="0" w:line="240" w:lineRule="auto"/>
+    </w:pPr>
+    <w:tblPr>
+      <w:tblBorders>
+        <w:top w:val="single" w:sz="4" w:space="0" w:color="auto"/>
+        <w:left w:val="single" w:sz="4" w:space="0" w:color="auto"/>
+        <w:bottom w:val="single" w:sz="4" w:space="0" w:color="auto"/>
+        <w:right w:val="single" w:sz="4" w:space="0" w:color="auto"/>
+        <w:insideH w:val="single" w:sz="4" w:space="0" w:color="auto"/>
+        <w:insideV w:val="single" w:sz="4" w:space="0" w:color="auto"/>
+      </w:tblBorders>
+    </w:tblPr>
+  </w:style>
+  <w:style w:type="paragraph" w:styleId="TOCHeading">
+    <w:name w:val="TOC Heading"/>
+    <w:basedOn w:val="Heading1"/>
+    <w:next w:val="Normal"/>
+    <w:uiPriority w:val="39"/>
+    <w:unhideWhenUsed/>
+    <w:qFormat/>
+    <w:rsid w:val="002B0749"/>
+    <w:pPr>
+      <w:numPr>
+        <w:numId w:val="0"/>
+      </w:numPr>
+      <w:outlineLvl w:val="9"/>
+    </w:pPr>
+    <w:rPr>
+      <w:b w:val="0"/>
+      <w:color w:val="2F5496" w:themeColor="accent1" w:themeShade="BF"/>
+      <w:szCs w:val="32"/>
+      <w:lang w:bidi="ar-SA"/>
+    </w:rPr>
+  </w:style>
+  <w:style w:type="paragraph" w:styleId="TOC1">
+    <w:name w:val="toc 1"/>
+    <w:basedOn w:val="Normal"/>
+    <w:next w:val="Normal"/>
+    <w:autoRedefine/>
+    <w:uiPriority w:val="39"/>
+    <w:unhideWhenUsed/>
+    <w:rsid w:val="002B0749"/>
+    <w:pPr>
+      <w:spacing w:after="100"/>
+    </w:pPr>
+  </w:style>
+  <w:style w:type="character" w:styleId="Hyperlink">
+    <w:name w:val="Hyperlink"/>
+    <w:basedOn w:val="DefaultParagraphFont"/>
+    <w:uiPriority w:val="99"/>
+    <w:unhideWhenUsed/>
+    <w:rsid w:val="002B0749"/>
+    <w:rPr>
+      <w:color w:val="0563C1" w:themeColor="hyperlink"/>
+      <w:u w:val="single"/>
+    </w:rPr>
+  </w:style>
+  <w:style w:type="paragraph" w:styleId="Header">
+    <w:name w:val="header"/>
+    <w:basedOn w:val="Normal"/>
+    <w:link w:val="HeaderChar"/>
+    <w:uiPriority w:val="99"/>
+    <w:unhideWhenUsed/>
+    <w:rsid w:val="00183E75"/>
+    <w:pPr>
+      <w:tabs>
+        <w:tab w:val="center" w:pos="4680"/>
+        <w:tab w:val="right" w:pos="9360"/>
+      </w:tabs>
+      <w:spacing w:after="0" w:line="240" w:lineRule="auto"/>
+    </w:pPr>
+  </w:style>
+  <w:style w:type="character" w:customStyle="1" w:styleId="HeaderChar">
+    <w:name w:val="Header Char"/>
+    <w:basedOn w:val="DefaultParagraphFont"/>
+    <w:link w:val="Header"/>
+    <w:uiPriority w:val="99"/>
+    <w:rsid w:val="00183E75"/>
+    <w:rPr>
+      <w:rFonts w:ascii="Arial" w:hAnsi="Arial"/>
+      <w:sz w:val="24"/>
+    </w:rPr>
+  </w:style>
+  <w:style w:type="paragraph" w:styleId="Footer">
+    <w:name w:val="footer"/>
+    <w:basedOn w:val="Normal"/>
+    <w:link w:val="FooterChar"/>
+    <w:uiPriority w:val="99"/>
+    <w:unhideWhenUsed/>
+    <w:rsid w:val="00183E75"/>
+    <w:pPr>
+      <w:tabs>
+        <w:tab w:val="center" w:pos="4680"/>
+        <w:tab w:val="right" w:pos="9360"/>
+      </w:tabs>
+      <w:spacing w:after="0" w:line="240" w:lineRule="auto"/>
+    </w:pPr>
+  </w:style>
+  <w:style w:type="character" w:customStyle="1" w:styleId="FooterChar">
+    <w:name w:val="Footer Char"/>
+    <w:basedOn w:val="DefaultParagraphFont"/>
+    <w:link w:val="Footer"/>
+    <w:uiPriority w:val="99"/>
+    <w:rsid w:val="00183E75"/>
+    <w:rPr>
+      <w:rFonts w:ascii="Arial" w:hAnsi="Arial"/>
+      <w:sz w:val="24"/>
+    </w:rPr>
+  </w:style>
 </w:styles>
 </file>
 
@@ -3966,6 +5870,26 @@
 </a:theme>
 </file>
 
+<file path=word/webextensions/taskpanes.xml><?xml version="1.0" encoding="utf-8"?>
+<wetp:taskpanes xmlns:wetp="http://schemas.microsoft.com/office/webextensions/taskpanes/2010/11">
+  <wetp:taskpane dockstate="right" visibility="0" width="0" row="0">
+    <wetp:webextensionref xmlns:r="http://schemas.openxmlformats.org/officeDocument/2006/relationships" r:id="rId1"/>
+  </wetp:taskpane>
+</wetp:taskpanes>
+</file>
+
+<file path=word/webextensions/webextension1.xml><?xml version="1.0" encoding="utf-8"?>
+<we:webextension xmlns:we="http://schemas.microsoft.com/office/webextensions/webextension/2010/11" id="{3C20EC95-BAEF-4C30-AC88-CCD3CB72D491}">
+  <we:reference id="wa104382008" version="1.1.0.0" store="en-US" storeType="OMEX"/>
+  <we:alternateReferences>
+    <we:reference id="WA104382008" version="1.1.0.0" store="" storeType="OMEX"/>
+  </we:alternateReferences>
+  <we:properties/>
+  <we:bindings/>
+  <we:snapshot xmlns:r="http://schemas.openxmlformats.org/officeDocument/2006/relationships"/>
+</we:webextension>
+</file>
+
 <file path=customXml/item1.xml><?xml version="1.0" encoding="utf-8"?>
 <b:Sources xmlns:b="http://schemas.openxmlformats.org/officeDocument/2006/bibliography" xmlns="http://schemas.openxmlformats.org/officeDocument/2006/bibliography" SelectedStyle="\HarvardAnglia2008OfficeOnline.xsl" StyleName="Harvard - Anglia" Version="2008">
   <b:Source>

</xml_diff>

<commit_message>
Interim Future Work Left
</commit_message>
<xml_diff>
--- a/FYP-Doc/Proposal.docx
+++ b/FYP-Doc/Proposal.docx
@@ -3372,11 +3372,7 @@
     <w:p>
       <w:pPr>
         <w:spacing w:line="360" w:lineRule="auto"/>
-      </w:pPr>
-    </w:p>
-    <w:p>
-      <w:pPr>
-        <w:spacing w:line="360" w:lineRule="auto"/>
+        <w:ind w:firstLine="360"/>
       </w:pPr>
       <w:r>
         <w:t xml:space="preserve">The expected outcomes and deliverables </w:t>
@@ -3384,6 +3380,12 @@
       <w:r>
         <w:t>of the webapp are:</w:t>
       </w:r>
+    </w:p>
+    <w:p>
+      <w:pPr>
+        <w:spacing w:line="360" w:lineRule="auto"/>
+        <w:ind w:firstLine="360"/>
+      </w:pPr>
     </w:p>
     <w:p>
       <w:pPr>
@@ -4516,27 +4518,14 @@
       <w:r>
         <w:t xml:space="preserve">Table </w:t>
       </w:r>
-      <w:r>
-        <w:fldChar w:fldCharType="begin"/>
-      </w:r>
-      <w:r>
-        <w:instrText xml:space="preserve"> SEQ Table \* ARABIC </w:instrText>
-      </w:r>
-      <w:r>
-        <w:fldChar w:fldCharType="separate"/>
-      </w:r>
-      <w:r>
-        <w:rPr>
-          <w:noProof/>
-        </w:rPr>
-        <w:t>1</w:t>
-      </w:r>
-      <w:r>
-        <w:rPr>
-          <w:noProof/>
-        </w:rPr>
-        <w:fldChar w:fldCharType="end"/>
-      </w:r>
+      <w:fldSimple w:instr=" SEQ Table \* ARABIC ">
+        <w:r>
+          <w:rPr>
+            <w:noProof/>
+          </w:rPr>
+          <w:t>1</w:t>
+        </w:r>
+      </w:fldSimple>
       <w:r>
         <w:t>: Risks and Contingency plan</w:t>
       </w:r>
@@ -4799,27 +4788,14 @@
       <w:r>
         <w:t xml:space="preserve">Figure </w:t>
       </w:r>
-      <w:r>
-        <w:fldChar w:fldCharType="begin"/>
-      </w:r>
-      <w:r>
-        <w:instrText xml:space="preserve"> SEQ Figure \* ARABIC </w:instrText>
-      </w:r>
-      <w:r>
-        <w:fldChar w:fldCharType="separate"/>
-      </w:r>
-      <w:r>
-        <w:rPr>
-          <w:noProof/>
-        </w:rPr>
-        <w:t>1</w:t>
-      </w:r>
-      <w:r>
-        <w:rPr>
-          <w:noProof/>
-        </w:rPr>
-        <w:fldChar w:fldCharType="end"/>
-      </w:r>
+      <w:fldSimple w:instr=" SEQ Figure \* ARABIC ">
+        <w:r>
+          <w:rPr>
+            <w:noProof/>
+          </w:rPr>
+          <w:t>1</w:t>
+        </w:r>
+      </w:fldSimple>
       <w:r>
         <w:t xml:space="preserve">: Iterative waterfall model </w:t>
       </w:r>
@@ -5040,27 +5016,14 @@
       <w:r>
         <w:t xml:space="preserve">Figure </w:t>
       </w:r>
-      <w:r>
-        <w:fldChar w:fldCharType="begin"/>
-      </w:r>
-      <w:r>
-        <w:instrText xml:space="preserve"> SEQ Figure \* ARABIC </w:instrText>
-      </w:r>
-      <w:r>
-        <w:fldChar w:fldCharType="separate"/>
-      </w:r>
-      <w:r>
-        <w:rPr>
-          <w:noProof/>
-        </w:rPr>
-        <w:t>2</w:t>
-      </w:r>
-      <w:r>
-        <w:rPr>
-          <w:noProof/>
-        </w:rPr>
-        <w:fldChar w:fldCharType="end"/>
-      </w:r>
+      <w:fldSimple w:instr=" SEQ Figure \* ARABIC ">
+        <w:r>
+          <w:rPr>
+            <w:noProof/>
+          </w:rPr>
+          <w:t>2</w:t>
+        </w:r>
+      </w:fldSimple>
       <w:r>
         <w:t xml:space="preserve">: Prototyping Model </w:t>
       </w:r>
@@ -5521,27 +5484,14 @@
       <w:r>
         <w:t xml:space="preserve">Figure </w:t>
       </w:r>
-      <w:r>
-        <w:fldChar w:fldCharType="begin"/>
-      </w:r>
-      <w:r>
-        <w:instrText xml:space="preserve"> SEQ Figure \* ARABIC </w:instrText>
-      </w:r>
-      <w:r>
-        <w:fldChar w:fldCharType="separate"/>
-      </w:r>
-      <w:r>
-        <w:rPr>
-          <w:noProof/>
-        </w:rPr>
-        <w:t>3</w:t>
-      </w:r>
-      <w:r>
-        <w:rPr>
-          <w:noProof/>
-        </w:rPr>
-        <w:fldChar w:fldCharType="end"/>
-      </w:r>
+      <w:fldSimple w:instr=" SEQ Figure \* ARABIC ">
+        <w:r>
+          <w:rPr>
+            <w:noProof/>
+          </w:rPr>
+          <w:t>3</w:t>
+        </w:r>
+      </w:fldSimple>
       <w:r>
         <w:t xml:space="preserve">: FDD project Lifecycle </w:t>
       </w:r>
@@ -6008,27 +5958,14 @@
       <w:r>
         <w:t xml:space="preserve">Figure </w:t>
       </w:r>
-      <w:r>
-        <w:fldChar w:fldCharType="begin"/>
-      </w:r>
-      <w:r>
-        <w:instrText xml:space="preserve"> SEQ Figure \* ARABIC </w:instrText>
-      </w:r>
-      <w:r>
-        <w:fldChar w:fldCharType="separate"/>
-      </w:r>
-      <w:r>
-        <w:rPr>
-          <w:noProof/>
-        </w:rPr>
-        <w:t>4</w:t>
-      </w:r>
-      <w:r>
-        <w:rPr>
-          <w:noProof/>
-        </w:rPr>
-        <w:fldChar w:fldCharType="end"/>
-      </w:r>
+      <w:fldSimple w:instr=" SEQ Figure \* ARABIC ">
+        <w:r>
+          <w:rPr>
+            <w:noProof/>
+          </w:rPr>
+          <w:t>4</w:t>
+        </w:r>
+      </w:fldSimple>
       <w:r>
         <w:t>: Work Breakdown Structure</w:t>
       </w:r>
@@ -6495,27 +6432,14 @@
       <w:r>
         <w:t xml:space="preserve">Figure </w:t>
       </w:r>
-      <w:r>
-        <w:fldChar w:fldCharType="begin"/>
-      </w:r>
-      <w:r>
-        <w:instrText xml:space="preserve"> SEQ Figure \* ARABIC </w:instrText>
-      </w:r>
-      <w:r>
-        <w:fldChar w:fldCharType="separate"/>
-      </w:r>
-      <w:r>
-        <w:rPr>
-          <w:noProof/>
-        </w:rPr>
-        <w:t>5</w:t>
-      </w:r>
-      <w:r>
-        <w:rPr>
-          <w:noProof/>
-        </w:rPr>
-        <w:fldChar w:fldCharType="end"/>
-      </w:r>
+      <w:fldSimple w:instr=" SEQ Figure \* ARABIC ">
+        <w:r>
+          <w:rPr>
+            <w:noProof/>
+          </w:rPr>
+          <w:t>5</w:t>
+        </w:r>
+      </w:fldSimple>
       <w:r>
         <w:t>: Project Milestones</w:t>
       </w:r>
@@ -6749,27 +6673,14 @@
       <w:r>
         <w:t xml:space="preserve">Figure </w:t>
       </w:r>
-      <w:r>
-        <w:fldChar w:fldCharType="begin"/>
-      </w:r>
-      <w:r>
-        <w:instrText xml:space="preserve"> SEQ Figure \* ARABIC </w:instrText>
-      </w:r>
-      <w:r>
-        <w:fldChar w:fldCharType="separate"/>
-      </w:r>
-      <w:r>
-        <w:rPr>
-          <w:noProof/>
-        </w:rPr>
-        <w:t>6</w:t>
-      </w:r>
-      <w:r>
-        <w:rPr>
-          <w:noProof/>
-        </w:rPr>
-        <w:fldChar w:fldCharType="end"/>
-      </w:r>
+      <w:fldSimple w:instr=" SEQ Figure \* ARABIC ">
+        <w:r>
+          <w:rPr>
+            <w:noProof/>
+          </w:rPr>
+          <w:t>6</w:t>
+        </w:r>
+      </w:fldSimple>
       <w:r>
         <w:t>: Project Gantt Chart</w:t>
       </w:r>
@@ -6835,27 +6746,14 @@
       <w:r>
         <w:t xml:space="preserve">Figure </w:t>
       </w:r>
-      <w:r>
-        <w:fldChar w:fldCharType="begin"/>
-      </w:r>
-      <w:r>
-        <w:instrText xml:space="preserve"> SEQ Figure \* ARABIC </w:instrText>
-      </w:r>
-      <w:r>
-        <w:fldChar w:fldCharType="separate"/>
-      </w:r>
-      <w:r>
-        <w:rPr>
-          <w:noProof/>
-        </w:rPr>
-        <w:t>7</w:t>
-      </w:r>
-      <w:r>
-        <w:rPr>
-          <w:noProof/>
-        </w:rPr>
-        <w:fldChar w:fldCharType="end"/>
-      </w:r>
+      <w:fldSimple w:instr=" SEQ Figure \* ARABIC ">
+        <w:r>
+          <w:rPr>
+            <w:noProof/>
+          </w:rPr>
+          <w:t>7</w:t>
+        </w:r>
+      </w:fldSimple>
       <w:r>
         <w:t>: Gantt Chart Tasks with Begin / End date</w:t>
       </w:r>

</xml_diff>